<commit_message>
feat: replace route trie with HashMap
</commit_message>
<xml_diff>
--- a/技术文档.docx
+++ b/技术文档.docx
@@ -1,6 +1,6 @@
 
 <file path=word/document.xml><?xml version="1.0" encoding="utf-8"?>
-<w:document xmlns:wpc="http://schemas.microsoft.com/office/word/2010/wordprocessingCanvas" xmlns:cx="http://schemas.microsoft.com/office/drawing/2014/chartex" xmlns:cx1="http://schemas.microsoft.com/office/drawing/2015/9/8/chartex" xmlns:cx2="http://schemas.microsoft.com/office/drawing/2015/10/21/chartex" xmlns:cx3="http://schemas.microsoft.com/office/drawing/2016/5/9/chartex" xmlns:cx4="http://schemas.microsoft.com/office/drawing/2016/5/10/chartex" xmlns:cx5="http://schemas.microsoft.com/office/drawing/2016/5/11/chartex" xmlns:cx6="http://schemas.microsoft.com/office/drawing/2016/5/12/chartex" xmlns:cx7="http://schemas.microsoft.com/office/drawing/2016/5/13/chartex" xmlns:cx8="http://schemas.microsoft.com/office/drawing/2016/5/14/chartex" xmlns:mc="http://schemas.openxmlformats.org/markup-compatibility/2006" xmlns:aink="http://schemas.microsoft.com/office/drawing/2016/ink" xmlns:am3d="http://schemas.microsoft.com/office/drawing/2017/model3d" xmlns:o="urn:schemas-microsoft-com:office:office" xmlns:r="http://schemas.openxmlformats.org/officeDocument/2006/relationships" xmlns:m="http://schemas.openxmlformats.org/officeDocument/2006/math" xmlns:v="urn:schemas-microsoft-com:vml" xmlns:wp14="http://schemas.microsoft.com/office/word/2010/wordprocessingDrawing" xmlns:wp="http://schemas.openxmlformats.org/drawingml/2006/wordprocessingDrawing" xmlns:w10="urn:schemas-microsoft-com:office:word" xmlns:w="http://schemas.openxmlformats.org/wordprocessingml/2006/main" xmlns:w14="http://schemas.microsoft.com/office/word/2010/wordml" xmlns:w15="http://schemas.microsoft.com/office/word/2012/wordml" xmlns:w16cex="http://schemas.microsoft.com/office/word/2018/wordml/cex" xmlns:w16cid="http://schemas.microsoft.com/office/word/2016/wordml/cid" xmlns:w16="http://schemas.microsoft.com/office/word/2018/wordml" xmlns:w16sdtdh="http://schemas.microsoft.com/office/word/2020/wordml/sdtdatahash" xmlns:w16se="http://schemas.microsoft.com/office/word/2015/wordml/symex" xmlns:wpg="http://schemas.microsoft.com/office/word/2010/wordprocessingGroup" xmlns:wpi="http://schemas.microsoft.com/office/word/2010/wordprocessingInk" xmlns:wne="http://schemas.microsoft.com/office/word/2006/wordml" xmlns:wps="http://schemas.microsoft.com/office/word/2010/wordprocessingShape" mc:Ignorable="w14 w15 w16se w16cid w16 w16cex w16sdtdh wp14">
+<w:document xmlns:wpc="http://schemas.microsoft.com/office/word/2010/wordprocessingCanvas" xmlns:cx="http://schemas.microsoft.com/office/drawing/2014/chartex" xmlns:cx1="http://schemas.microsoft.com/office/drawing/2015/9/8/chartex" xmlns:cx2="http://schemas.microsoft.com/office/drawing/2015/10/21/chartex" xmlns:cx3="http://schemas.microsoft.com/office/drawing/2016/5/9/chartex" xmlns:cx4="http://schemas.microsoft.com/office/drawing/2016/5/10/chartex" xmlns:cx5="http://schemas.microsoft.com/office/drawing/2016/5/11/chartex" xmlns:cx6="http://schemas.microsoft.com/office/drawing/2016/5/12/chartex" xmlns:cx7="http://schemas.microsoft.com/office/drawing/2016/5/13/chartex" xmlns:cx8="http://schemas.microsoft.com/office/drawing/2016/5/14/chartex" xmlns:mc="http://schemas.openxmlformats.org/markup-compatibility/2006" xmlns:aink="http://schemas.microsoft.com/office/drawing/2016/ink" xmlns:am3d="http://schemas.microsoft.com/office/drawing/2017/model3d" xmlns:o="urn:schemas-microsoft-com:office:office" xmlns:oel="http://schemas.microsoft.com/office/2019/extlst" xmlns:r="http://schemas.openxmlformats.org/officeDocument/2006/relationships" xmlns:m="http://schemas.openxmlformats.org/officeDocument/2006/math" xmlns:v="urn:schemas-microsoft-com:vml" xmlns:wp14="http://schemas.microsoft.com/office/word/2010/wordprocessingDrawing" xmlns:wp="http://schemas.openxmlformats.org/drawingml/2006/wordprocessingDrawing" xmlns:w10="urn:schemas-microsoft-com:office:word" xmlns:w="http://schemas.openxmlformats.org/wordprocessingml/2006/main" xmlns:w14="http://schemas.microsoft.com/office/word/2010/wordml" xmlns:w15="http://schemas.microsoft.com/office/word/2012/wordml" xmlns:w16cex="http://schemas.microsoft.com/office/word/2018/wordml/cex" xmlns:w16cid="http://schemas.microsoft.com/office/word/2016/wordml/cid" xmlns:w16="http://schemas.microsoft.com/office/word/2018/wordml" xmlns:w16sdtdh="http://schemas.microsoft.com/office/word/2020/wordml/sdtdatahash" xmlns:w16se="http://schemas.microsoft.com/office/word/2015/wordml/symex" xmlns:wpg="http://schemas.microsoft.com/office/word/2010/wordprocessingGroup" xmlns:wpi="http://schemas.microsoft.com/office/word/2010/wordprocessingInk" xmlns:wne="http://schemas.microsoft.com/office/word/2006/wordml" xmlns:wps="http://schemas.microsoft.com/office/word/2010/wordprocessingShape" mc:Ignorable="w14 w15 w16se w16cid w16 w16cex w16sdtdh wp14">
   <w:body>
     <w:p>
       <w:pPr>
@@ -34,7 +34,21 @@
         <w:rPr>
           <w:rFonts w:hint="eastAsia"/>
         </w:rPr>
-        <w:t>高性能响应式云原生网关的设计与实现</w:t>
+        <w:t>高性能</w:t>
+      </w:r>
+      <w:proofErr w:type="gramStart"/>
+      <w:r>
+        <w:rPr>
+          <w:rFonts w:hint="eastAsia"/>
+        </w:rPr>
+        <w:t>响应式云原生</w:t>
+      </w:r>
+      <w:proofErr w:type="gramEnd"/>
+      <w:r>
+        <w:rPr>
+          <w:rFonts w:hint="eastAsia"/>
+        </w:rPr>
+        <w:t>网关的设计与实现</w:t>
       </w:r>
     </w:p>
     <w:p>
@@ -69,7 +83,43 @@
           <w:sz w:val="24"/>
           <w:szCs w:val="24"/>
         </w:rPr>
-        <w:t>随着互联网与云计算的蓬勃发展，高流量、高并发的挑战与日俱增，极大促进了微服务架构的演变</w:t>
+        <w:t>随着互联网与</w:t>
+      </w:r>
+      <w:proofErr w:type="gramStart"/>
+      <w:r>
+        <w:rPr>
+          <w:rFonts w:hint="eastAsia"/>
+          <w:sz w:val="24"/>
+          <w:szCs w:val="24"/>
+        </w:rPr>
+        <w:t>云计算</w:t>
+      </w:r>
+      <w:proofErr w:type="gramEnd"/>
+      <w:r>
+        <w:rPr>
+          <w:rFonts w:hint="eastAsia"/>
+          <w:sz w:val="24"/>
+          <w:szCs w:val="24"/>
+        </w:rPr>
+        <w:t>的蓬勃发展，高流量、高并发的挑战与日俱增，极大促进了</w:t>
+      </w:r>
+      <w:proofErr w:type="gramStart"/>
+      <w:r>
+        <w:rPr>
+          <w:rFonts w:hint="eastAsia"/>
+          <w:sz w:val="24"/>
+          <w:szCs w:val="24"/>
+        </w:rPr>
+        <w:t>微服务</w:t>
+      </w:r>
+      <w:proofErr w:type="gramEnd"/>
+      <w:r>
+        <w:rPr>
+          <w:rFonts w:hint="eastAsia"/>
+          <w:sz w:val="24"/>
+          <w:szCs w:val="24"/>
+        </w:rPr>
+        <w:t>架构的演变</w:t>
       </w:r>
       <w:r>
         <w:rPr>
@@ -84,7 +134,23 @@
           <w:sz w:val="24"/>
           <w:szCs w:val="24"/>
         </w:rPr>
-        <w:t>分布式架构和微服务可以</w:t>
+        <w:t>分布式架构和</w:t>
+      </w:r>
+      <w:proofErr w:type="gramStart"/>
+      <w:r>
+        <w:rPr>
+          <w:sz w:val="24"/>
+          <w:szCs w:val="24"/>
+        </w:rPr>
+        <w:t>微服务</w:t>
+      </w:r>
+      <w:proofErr w:type="gramEnd"/>
+      <w:r>
+        <w:rPr>
+          <w:sz w:val="24"/>
+          <w:szCs w:val="24"/>
+        </w:rPr>
+        <w:t>可以</w:t>
       </w:r>
       <w:r>
         <w:rPr>
@@ -197,6 +263,7 @@
         </w:rPr>
         <w:t>、</w:t>
       </w:r>
+      <w:proofErr w:type="spellStart"/>
       <w:r>
         <w:rPr>
           <w:rFonts w:ascii="Times New Roman" w:hAnsi="Times New Roman" w:cs="Times New Roman" w:hint="eastAsia"/>
@@ -205,6 +272,7 @@
         </w:rPr>
         <w:t>zuul</w:t>
       </w:r>
+      <w:proofErr w:type="spellEnd"/>
       <w:r>
         <w:rPr>
           <w:rFonts w:ascii="Times New Roman" w:hAnsi="Times New Roman" w:cs="Times New Roman" w:hint="eastAsia"/>
@@ -213,6 +281,7 @@
         </w:rPr>
         <w:t>、</w:t>
       </w:r>
+      <w:proofErr w:type="spellStart"/>
       <w:r>
         <w:rPr>
           <w:rFonts w:ascii="Times New Roman" w:hAnsi="Times New Roman" w:cs="Times New Roman"/>
@@ -221,6 +290,7 @@
         </w:rPr>
         <w:t>openrestry</w:t>
       </w:r>
+      <w:proofErr w:type="spellEnd"/>
       <w:r>
         <w:rPr>
           <w:rFonts w:hint="eastAsia"/>
@@ -793,6 +863,7 @@
         </w:rPr>
         <w:t xml:space="preserve"> </w:t>
       </w:r>
+      <w:proofErr w:type="spellStart"/>
       <w:r>
         <w:rPr>
           <w:rFonts w:ascii="Times New Roman" w:hAnsi="Times New Roman" w:cs="Times New Roman" w:hint="eastAsia"/>
@@ -801,6 +872,7 @@
         </w:rPr>
         <w:t>Qps</w:t>
       </w:r>
+      <w:proofErr w:type="spellEnd"/>
       <w:r>
         <w:rPr>
           <w:rFonts w:ascii="Times New Roman" w:hAnsi="Times New Roman" w:cs="Times New Roman" w:hint="eastAsia"/>
@@ -911,8 +983,27 @@
           <w:sz w:val="24"/>
           <w:szCs w:val="24"/>
         </w:rPr>
-        <w:t>兼容主流的微服务工具：</w:t>
-      </w:r>
+        <w:t>兼容主流的</w:t>
+      </w:r>
+      <w:proofErr w:type="gramStart"/>
+      <w:r>
+        <w:rPr>
+          <w:rFonts w:ascii="Times New Roman" w:hAnsi="Times New Roman" w:cs="Times New Roman" w:hint="eastAsia"/>
+          <w:sz w:val="24"/>
+          <w:szCs w:val="24"/>
+        </w:rPr>
+        <w:t>微服务</w:t>
+      </w:r>
+      <w:proofErr w:type="gramEnd"/>
+      <w:r>
+        <w:rPr>
+          <w:rFonts w:ascii="Times New Roman" w:hAnsi="Times New Roman" w:cs="Times New Roman" w:hint="eastAsia"/>
+          <w:sz w:val="24"/>
+          <w:szCs w:val="24"/>
+        </w:rPr>
+        <w:t>工具：</w:t>
+      </w:r>
+      <w:proofErr w:type="spellStart"/>
       <w:r>
         <w:rPr>
           <w:rFonts w:ascii="Times New Roman" w:hAnsi="Times New Roman" w:cs="Times New Roman" w:hint="eastAsia"/>
@@ -921,6 +1012,7 @@
         </w:rPr>
         <w:t>Nacos</w:t>
       </w:r>
+      <w:proofErr w:type="spellEnd"/>
       <w:r>
         <w:rPr>
           <w:rFonts w:ascii="Times New Roman" w:hAnsi="Times New Roman" w:cs="Times New Roman" w:hint="eastAsia"/>
@@ -945,6 +1037,7 @@
         </w:rPr>
         <w:t>、</w:t>
       </w:r>
+      <w:proofErr w:type="spellStart"/>
       <w:r>
         <w:rPr>
           <w:rFonts w:ascii="Times New Roman" w:hAnsi="Times New Roman" w:cs="Times New Roman" w:hint="eastAsia"/>
@@ -953,6 +1046,7 @@
         </w:rPr>
         <w:t>Mysql</w:t>
       </w:r>
+      <w:proofErr w:type="spellEnd"/>
       <w:r>
         <w:rPr>
           <w:rFonts w:ascii="Times New Roman" w:hAnsi="Times New Roman" w:cs="Times New Roman" w:hint="eastAsia"/>
@@ -1319,8 +1413,18 @@
           <w:sz w:val="24"/>
           <w:szCs w:val="24"/>
         </w:rPr>
-        <w:t>Spring Webflux</w:t>
-      </w:r>
+        <w:t xml:space="preserve">Spring </w:t>
+      </w:r>
+      <w:proofErr w:type="spellStart"/>
+      <w:r>
+        <w:rPr>
+          <w:rFonts w:ascii="Times New Roman" w:hAnsi="Times New Roman" w:cs="Times New Roman"/>
+          <w:sz w:val="24"/>
+          <w:szCs w:val="24"/>
+        </w:rPr>
+        <w:t>Webflux</w:t>
+      </w:r>
+      <w:proofErr w:type="spellEnd"/>
       <w:r>
         <w:rPr>
           <w:rFonts w:ascii="Times New Roman" w:hAnsi="Times New Roman" w:cs="Times New Roman" w:hint="eastAsia"/>
@@ -1361,6 +1465,7 @@
         </w:rPr>
         <w:t>管理后台由</w:t>
       </w:r>
+      <w:proofErr w:type="spellStart"/>
       <w:r>
         <w:rPr>
           <w:rFonts w:ascii="Times New Roman" w:hAnsi="Times New Roman" w:cs="Times New Roman" w:hint="eastAsia"/>
@@ -1401,6 +1506,7 @@
         </w:rPr>
         <w:t>Mysql</w:t>
       </w:r>
+      <w:proofErr w:type="spellEnd"/>
       <w:r>
         <w:rPr>
           <w:rFonts w:ascii="Times New Roman" w:hAnsi="Times New Roman" w:cs="Times New Roman" w:hint="eastAsia"/>
@@ -1457,6 +1563,7 @@
         </w:rPr>
         <w:t>；选用</w:t>
       </w:r>
+      <w:proofErr w:type="spellStart"/>
       <w:r>
         <w:rPr>
           <w:rFonts w:ascii="Times New Roman" w:hAnsi="Times New Roman" w:cs="Times New Roman" w:hint="eastAsia"/>
@@ -1465,13 +1572,32 @@
         </w:rPr>
         <w:t>Nacos</w:t>
       </w:r>
-      <w:r>
-        <w:rPr>
-          <w:rFonts w:ascii="Times New Roman" w:hAnsi="Times New Roman" w:cs="Times New Roman" w:hint="eastAsia"/>
-          <w:sz w:val="24"/>
-          <w:szCs w:val="24"/>
-        </w:rPr>
-        <w:t>作为微服务配置中心</w:t>
+      <w:proofErr w:type="spellEnd"/>
+      <w:r>
+        <w:rPr>
+          <w:rFonts w:ascii="Times New Roman" w:hAnsi="Times New Roman" w:cs="Times New Roman" w:hint="eastAsia"/>
+          <w:sz w:val="24"/>
+          <w:szCs w:val="24"/>
+        </w:rPr>
+        <w:t>作为</w:t>
+      </w:r>
+      <w:proofErr w:type="gramStart"/>
+      <w:r>
+        <w:rPr>
+          <w:rFonts w:ascii="Times New Roman" w:hAnsi="Times New Roman" w:cs="Times New Roman" w:hint="eastAsia"/>
+          <w:sz w:val="24"/>
+          <w:szCs w:val="24"/>
+        </w:rPr>
+        <w:t>微服务</w:t>
+      </w:r>
+      <w:proofErr w:type="gramEnd"/>
+      <w:r>
+        <w:rPr>
+          <w:rFonts w:ascii="Times New Roman" w:hAnsi="Times New Roman" w:cs="Times New Roman" w:hint="eastAsia"/>
+          <w:sz w:val="24"/>
+          <w:szCs w:val="24"/>
+        </w:rPr>
+        <w:t>配置中心</w:t>
       </w:r>
       <w:r>
         <w:rPr>
@@ -1694,15 +1820,51 @@
           <w:sz w:val="24"/>
           <w:szCs w:val="24"/>
         </w:rPr>
-        <w:t>基于责任链设计模式</w:t>
-      </w:r>
-      <w:r>
-        <w:rPr>
-          <w:rFonts w:hint="eastAsia"/>
-          <w:sz w:val="24"/>
-          <w:szCs w:val="24"/>
-        </w:rPr>
-        <w:t>、插件化设计思想</w:t>
+        <w:t>基于责任</w:t>
+      </w:r>
+      <w:proofErr w:type="gramStart"/>
+      <w:r>
+        <w:rPr>
+          <w:rFonts w:hint="eastAsia"/>
+          <w:sz w:val="24"/>
+          <w:szCs w:val="24"/>
+        </w:rPr>
+        <w:t>链设计</w:t>
+      </w:r>
+      <w:proofErr w:type="gramEnd"/>
+      <w:r>
+        <w:rPr>
+          <w:rFonts w:hint="eastAsia"/>
+          <w:sz w:val="24"/>
+          <w:szCs w:val="24"/>
+        </w:rPr>
+        <w:t>模式</w:t>
+      </w:r>
+      <w:r>
+        <w:rPr>
+          <w:rFonts w:hint="eastAsia"/>
+          <w:sz w:val="24"/>
+          <w:szCs w:val="24"/>
+        </w:rPr>
+        <w:t>、</w:t>
+      </w:r>
+      <w:proofErr w:type="gramStart"/>
+      <w:r>
+        <w:rPr>
+          <w:rFonts w:hint="eastAsia"/>
+          <w:sz w:val="24"/>
+          <w:szCs w:val="24"/>
+        </w:rPr>
+        <w:t>插件化</w:t>
+      </w:r>
+      <w:proofErr w:type="gramEnd"/>
+      <w:r>
+        <w:rPr>
+          <w:rFonts w:hint="eastAsia"/>
+          <w:sz w:val="24"/>
+          <w:szCs w:val="24"/>
+        </w:rPr>
+        <w:t>设计思想</w:t>
       </w:r>
       <w:r>
         <w:rPr>
@@ -1734,7 +1896,16 @@
           <w:sz w:val="24"/>
           <w:szCs w:val="24"/>
         </w:rPr>
-        <w:t>通过继承Ab</w:t>
+        <w:t>通过继承</w:t>
+      </w:r>
+      <w:proofErr w:type="spellStart"/>
+      <w:r>
+        <w:rPr>
+          <w:rFonts w:hint="eastAsia"/>
+          <w:sz w:val="24"/>
+          <w:szCs w:val="24"/>
+        </w:rPr>
+        <w:t>Ab</w:t>
       </w:r>
       <w:r>
         <w:rPr>
@@ -1749,7 +1920,16 @@
           <w:sz w:val="24"/>
           <w:szCs w:val="24"/>
         </w:rPr>
-        <w:t>QingPlugin接口</w:t>
+        <w:t>QingPlugin</w:t>
+      </w:r>
+      <w:proofErr w:type="spellEnd"/>
+      <w:r>
+        <w:rPr>
+          <w:rFonts w:hint="eastAsia"/>
+          <w:sz w:val="24"/>
+          <w:szCs w:val="24"/>
+        </w:rPr>
+        <w:t>接口</w:t>
       </w:r>
       <w:r>
         <w:rPr>
@@ -1890,7 +2070,25 @@
           <w:sz w:val="24"/>
           <w:szCs w:val="24"/>
         </w:rPr>
-        <w:t>块是基于Websocket，</w:t>
+        <w:t>块是基于</w:t>
+      </w:r>
+      <w:proofErr w:type="spellStart"/>
+      <w:r>
+        <w:rPr>
+          <w:rFonts w:hint="eastAsia"/>
+          <w:sz w:val="24"/>
+          <w:szCs w:val="24"/>
+        </w:rPr>
+        <w:t>Websocket</w:t>
+      </w:r>
+      <w:proofErr w:type="spellEnd"/>
+      <w:r>
+        <w:rPr>
+          <w:rFonts w:hint="eastAsia"/>
+          <w:sz w:val="24"/>
+          <w:szCs w:val="24"/>
+        </w:rPr>
+        <w:t>，</w:t>
       </w:r>
       <w:r>
         <w:rPr>
@@ -2028,7 +2226,25 @@
           <w:sz w:val="24"/>
           <w:szCs w:val="24"/>
         </w:rPr>
-        <w:t>注册中心与网关节点配置，可在管理台配置Nacos注册中心的地址、</w:t>
+        <w:t>注册中心与网关节点配置，可在管理台配置</w:t>
+      </w:r>
+      <w:proofErr w:type="spellStart"/>
+      <w:r>
+        <w:rPr>
+          <w:rFonts w:hint="eastAsia"/>
+          <w:sz w:val="24"/>
+          <w:szCs w:val="24"/>
+        </w:rPr>
+        <w:t>Nacos</w:t>
+      </w:r>
+      <w:proofErr w:type="spellEnd"/>
+      <w:r>
+        <w:rPr>
+          <w:rFonts w:hint="eastAsia"/>
+          <w:sz w:val="24"/>
+          <w:szCs w:val="24"/>
+        </w:rPr>
+        <w:t>注册中心的地址、</w:t>
       </w:r>
       <w:r>
         <w:rPr>
@@ -2037,7 +2253,25 @@
           <w:szCs w:val="24"/>
         </w:rPr>
         <w:lastRenderedPageBreak/>
-        <w:t>各网关节点的Websocket通信的地址</w:t>
+        <w:t>各网关节点的</w:t>
+      </w:r>
+      <w:proofErr w:type="spellStart"/>
+      <w:r>
+        <w:rPr>
+          <w:rFonts w:hint="eastAsia"/>
+          <w:sz w:val="24"/>
+          <w:szCs w:val="24"/>
+        </w:rPr>
+        <w:t>Websocket</w:t>
+      </w:r>
+      <w:proofErr w:type="spellEnd"/>
+      <w:r>
+        <w:rPr>
+          <w:rFonts w:hint="eastAsia"/>
+          <w:sz w:val="24"/>
+          <w:szCs w:val="24"/>
+        </w:rPr>
+        <w:t>通信的地址</w:t>
       </w:r>
       <w:r>
         <w:rPr>
@@ -2361,6 +2595,7 @@
         </w:rPr>
         <w:t>所示，admin可以对服务实例的协议、版本号、集群名、权重作热更新，同步至</w:t>
       </w:r>
+      <w:proofErr w:type="spellStart"/>
       <w:r>
         <w:rPr>
           <w:rFonts w:hint="eastAsia"/>
@@ -2377,6 +2612,7 @@
         </w:rPr>
         <w:t>acos</w:t>
       </w:r>
+      <w:proofErr w:type="spellEnd"/>
       <w:r>
         <w:rPr>
           <w:rFonts w:hint="eastAsia"/>
@@ -2663,7 +2899,16 @@
           <w:sz w:val="24"/>
           <w:szCs w:val="24"/>
         </w:rPr>
-        <w:t>系统实时监控网关节点的QPS、内存使用情况、JVM使用情况，以便</w:t>
+        <w:t>系统实时监控网关节点的QPS、内存使用情况、JVM使用情况，</w:t>
+      </w:r>
+      <w:proofErr w:type="gramStart"/>
+      <w:r>
+        <w:rPr>
+          <w:rFonts w:hint="eastAsia"/>
+          <w:sz w:val="24"/>
+          <w:szCs w:val="24"/>
+        </w:rPr>
+        <w:t>以便</w:t>
       </w:r>
       <w:r>
         <w:rPr>
@@ -2681,6 +2926,7 @@
         </w:rPr>
         <w:t>运维人员</w:t>
       </w:r>
+      <w:proofErr w:type="gramEnd"/>
       <w:r>
         <w:rPr>
           <w:rFonts w:hint="eastAsia"/>
@@ -2798,15 +3044,51 @@
           <w:sz w:val="24"/>
           <w:szCs w:val="24"/>
         </w:rPr>
-        <w:t>一个后台子线程去轮询拉取Naocs中心的在线服务及实例数据，</w:t>
-      </w:r>
-      <w:r>
-        <w:rPr>
-          <w:rFonts w:hint="eastAsia"/>
-          <w:sz w:val="24"/>
-          <w:szCs w:val="24"/>
-        </w:rPr>
-        <w:t>开启一个线程池去维护各网关节点的Websocket通道。</w:t>
+        <w:t>一个后台子线程去轮询拉取</w:t>
+      </w:r>
+      <w:proofErr w:type="spellStart"/>
+      <w:r>
+        <w:rPr>
+          <w:rFonts w:hint="eastAsia"/>
+          <w:sz w:val="24"/>
+          <w:szCs w:val="24"/>
+        </w:rPr>
+        <w:t>Naocs</w:t>
+      </w:r>
+      <w:proofErr w:type="spellEnd"/>
+      <w:r>
+        <w:rPr>
+          <w:rFonts w:hint="eastAsia"/>
+          <w:sz w:val="24"/>
+          <w:szCs w:val="24"/>
+        </w:rPr>
+        <w:t>中心的在线服务及实例数据，</w:t>
+      </w:r>
+      <w:r>
+        <w:rPr>
+          <w:rFonts w:hint="eastAsia"/>
+          <w:sz w:val="24"/>
+          <w:szCs w:val="24"/>
+        </w:rPr>
+        <w:t>开启一个线程池去维护各网关节点的</w:t>
+      </w:r>
+      <w:proofErr w:type="spellStart"/>
+      <w:r>
+        <w:rPr>
+          <w:rFonts w:hint="eastAsia"/>
+          <w:sz w:val="24"/>
+          <w:szCs w:val="24"/>
+        </w:rPr>
+        <w:t>Websocket</w:t>
+      </w:r>
+      <w:proofErr w:type="spellEnd"/>
+      <w:r>
+        <w:rPr>
+          <w:rFonts w:hint="eastAsia"/>
+          <w:sz w:val="24"/>
+          <w:szCs w:val="24"/>
+        </w:rPr>
+        <w:t>通道。</w:t>
       </w:r>
     </w:p>
     <w:p>
@@ -2939,8 +3221,18 @@
           <w:sz w:val="24"/>
           <w:szCs w:val="24"/>
         </w:rPr>
-        <w:t>admin项目采用jwt</w:t>
-      </w:r>
+        <w:t>admin项目采用</w:t>
+      </w:r>
+      <w:proofErr w:type="spellStart"/>
+      <w:r>
+        <w:rPr>
+          <w:rFonts w:hint="eastAsia"/>
+          <w:sz w:val="24"/>
+          <w:szCs w:val="24"/>
+        </w:rPr>
+        <w:t>jwt</w:t>
+      </w:r>
+      <w:proofErr w:type="spellEnd"/>
       <w:r>
         <w:rPr>
           <w:sz w:val="24"/>
@@ -3031,7 +3323,25 @@
           <w:sz w:val="24"/>
           <w:szCs w:val="24"/>
         </w:rPr>
-        <w:t>可查看访问者源IP、源请求路径、代理URI、目标服务实例等信息</w:t>
+        <w:t>可查看</w:t>
+      </w:r>
+      <w:proofErr w:type="gramStart"/>
+      <w:r>
+        <w:rPr>
+          <w:rFonts w:hint="eastAsia"/>
+          <w:sz w:val="24"/>
+          <w:szCs w:val="24"/>
+        </w:rPr>
+        <w:t>访问者源</w:t>
+      </w:r>
+      <w:proofErr w:type="gramEnd"/>
+      <w:r>
+        <w:rPr>
+          <w:rFonts w:hint="eastAsia"/>
+          <w:sz w:val="24"/>
+          <w:szCs w:val="24"/>
+        </w:rPr>
+        <w:t>IP、源请求路径、代理URI、目标服务实例等信息</w:t>
       </w:r>
       <w:r>
         <w:rPr>
@@ -3498,7 +3808,43 @@
           <w:sz w:val="24"/>
           <w:szCs w:val="24"/>
         </w:rPr>
-        <w:t>基于责任链设计模式和插件化思想，将网关的处理逻辑抽象成多个插件，按顺序去处理推到下一层或拒绝服务。</w:t>
+        <w:t>基于责任</w:t>
+      </w:r>
+      <w:proofErr w:type="gramStart"/>
+      <w:r>
+        <w:rPr>
+          <w:rFonts w:ascii="Times New Roman" w:hAnsi="Times New Roman" w:cs="Times New Roman" w:hint="eastAsia"/>
+          <w:sz w:val="24"/>
+          <w:szCs w:val="24"/>
+        </w:rPr>
+        <w:t>链设计</w:t>
+      </w:r>
+      <w:proofErr w:type="gramEnd"/>
+      <w:r>
+        <w:rPr>
+          <w:rFonts w:ascii="Times New Roman" w:hAnsi="Times New Roman" w:cs="Times New Roman" w:hint="eastAsia"/>
+          <w:sz w:val="24"/>
+          <w:szCs w:val="24"/>
+        </w:rPr>
+        <w:t>模式和</w:t>
+      </w:r>
+      <w:proofErr w:type="gramStart"/>
+      <w:r>
+        <w:rPr>
+          <w:rFonts w:ascii="Times New Roman" w:hAnsi="Times New Roman" w:cs="Times New Roman" w:hint="eastAsia"/>
+          <w:sz w:val="24"/>
+          <w:szCs w:val="24"/>
+        </w:rPr>
+        <w:t>插件化</w:t>
+      </w:r>
+      <w:proofErr w:type="gramEnd"/>
+      <w:r>
+        <w:rPr>
+          <w:rFonts w:ascii="Times New Roman" w:hAnsi="Times New Roman" w:cs="Times New Roman" w:hint="eastAsia"/>
+          <w:sz w:val="24"/>
+          <w:szCs w:val="24"/>
+        </w:rPr>
+        <w:t>思想，将网关的处理逻辑抽象成多个插件，按顺序去处理推到下一层或拒绝服务。</w:t>
       </w:r>
     </w:p>
     <w:p>
@@ -3553,6 +3899,7 @@
         </w:rPr>
         <w:t>使用</w:t>
       </w:r>
+      <w:proofErr w:type="spellStart"/>
       <w:r>
         <w:rPr>
           <w:rFonts w:ascii="Times New Roman" w:hAnsi="Times New Roman" w:cs="Times New Roman" w:hint="eastAsia"/>
@@ -3561,6 +3908,7 @@
         </w:rPr>
         <w:t>Nacos</w:t>
       </w:r>
+      <w:proofErr w:type="spellEnd"/>
       <w:r>
         <w:rPr>
           <w:rFonts w:ascii="Times New Roman" w:hAnsi="Times New Roman" w:cs="Times New Roman" w:hint="eastAsia"/>
@@ -3569,6 +3917,7 @@
         </w:rPr>
         <w:t>作为</w:t>
       </w:r>
+      <w:proofErr w:type="gramStart"/>
       <w:r>
         <w:rPr>
           <w:rFonts w:ascii="Times New Roman" w:hAnsi="Times New Roman" w:cs="Times New Roman" w:hint="eastAsia"/>
@@ -3577,6 +3926,7 @@
         </w:rPr>
         <w:t>微服务</w:t>
       </w:r>
+      <w:proofErr w:type="gramEnd"/>
       <w:r>
         <w:rPr>
           <w:rFonts w:ascii="Times New Roman" w:hAnsi="Times New Roman" w:cs="Times New Roman" w:hint="eastAsia"/>
@@ -3655,8 +4005,18 @@
           <w:sz w:val="24"/>
           <w:szCs w:val="24"/>
         </w:rPr>
-        <w:t>example1/medical/getMedical</w:t>
-      </w:r>
+        <w:t>example1/medical/</w:t>
+      </w:r>
+      <w:proofErr w:type="spellStart"/>
+      <w:r>
+        <w:rPr>
+          <w:rFonts w:ascii="Times New Roman" w:hAnsi="Times New Roman" w:cs="Times New Roman"/>
+          <w:sz w:val="24"/>
+          <w:szCs w:val="24"/>
+        </w:rPr>
+        <w:t>getMedical</w:t>
+      </w:r>
+      <w:proofErr w:type="spellEnd"/>
       <w:r>
         <w:rPr>
           <w:rFonts w:ascii="Times New Roman" w:hAnsi="Times New Roman" w:cs="Times New Roman" w:hint="eastAsia"/>
@@ -3909,7 +4269,43 @@
           <w:sz w:val="24"/>
           <w:szCs w:val="24"/>
         </w:rPr>
-        <w:t>，支持计数器限流、滑动窗口限流、漏桶限流、令牌桶限流四种策略。同样使用</w:t>
+        <w:t>，支持计数器限流、滑动窗口限流、</w:t>
+      </w:r>
+      <w:proofErr w:type="gramStart"/>
+      <w:r>
+        <w:rPr>
+          <w:rFonts w:ascii="Times New Roman" w:hAnsi="Times New Roman" w:cs="Times New Roman" w:hint="eastAsia"/>
+          <w:sz w:val="24"/>
+          <w:szCs w:val="24"/>
+        </w:rPr>
+        <w:t>漏桶限流</w:t>
+      </w:r>
+      <w:proofErr w:type="gramEnd"/>
+      <w:r>
+        <w:rPr>
+          <w:rFonts w:ascii="Times New Roman" w:hAnsi="Times New Roman" w:cs="Times New Roman" w:hint="eastAsia"/>
+          <w:sz w:val="24"/>
+          <w:szCs w:val="24"/>
+        </w:rPr>
+        <w:t>、</w:t>
+      </w:r>
+      <w:proofErr w:type="gramStart"/>
+      <w:r>
+        <w:rPr>
+          <w:rFonts w:ascii="Times New Roman" w:hAnsi="Times New Roman" w:cs="Times New Roman" w:hint="eastAsia"/>
+          <w:sz w:val="24"/>
+          <w:szCs w:val="24"/>
+        </w:rPr>
+        <w:t>令牌桶限流</w:t>
+      </w:r>
+      <w:proofErr w:type="gramEnd"/>
+      <w:r>
+        <w:rPr>
+          <w:rFonts w:ascii="Times New Roman" w:hAnsi="Times New Roman" w:cs="Times New Roman" w:hint="eastAsia"/>
+          <w:sz w:val="24"/>
+          <w:szCs w:val="24"/>
+        </w:rPr>
+        <w:t>四种策略。同样使用</w:t>
       </w:r>
       <w:r>
         <w:rPr>
@@ -4091,6 +4487,7 @@
         </w:rPr>
         <w:t>目前支持负载均衡扩展、</w:t>
       </w:r>
+      <w:proofErr w:type="spellStart"/>
       <w:r>
         <w:rPr>
           <w:rFonts w:ascii="Times New Roman" w:hAnsi="Times New Roman" w:cs="Times New Roman" w:hint="eastAsia"/>
@@ -4107,6 +4504,7 @@
         </w:rPr>
         <w:t>Limiter</w:t>
       </w:r>
+      <w:proofErr w:type="spellEnd"/>
       <w:r>
         <w:rPr>
           <w:rFonts w:ascii="Times New Roman" w:hAnsi="Times New Roman" w:cs="Times New Roman" w:hint="eastAsia"/>
@@ -4123,6 +4521,7 @@
         </w:rPr>
         <w:t>用户分别实现</w:t>
       </w:r>
+      <w:proofErr w:type="spellStart"/>
       <w:r>
         <w:rPr>
           <w:rFonts w:ascii="Times New Roman" w:hAnsi="Times New Roman" w:cs="Times New Roman"/>
@@ -4131,6 +4530,7 @@
         </w:rPr>
         <w:t>LoadBalance</w:t>
       </w:r>
+      <w:proofErr w:type="spellEnd"/>
       <w:r>
         <w:rPr>
           <w:rFonts w:ascii="Times New Roman" w:hAnsi="Times New Roman" w:cs="Times New Roman" w:hint="eastAsia"/>
@@ -4139,6 +4539,7 @@
         </w:rPr>
         <w:t>与</w:t>
       </w:r>
+      <w:proofErr w:type="spellStart"/>
       <w:r>
         <w:rPr>
           <w:rFonts w:ascii="Times New Roman" w:hAnsi="Times New Roman" w:cs="Times New Roman"/>
@@ -4147,6 +4548,7 @@
         </w:rPr>
         <w:t>RateLimiterAlgorithm</w:t>
       </w:r>
+      <w:proofErr w:type="spellEnd"/>
       <w:r>
         <w:rPr>
           <w:rFonts w:ascii="Times New Roman" w:hAnsi="Times New Roman" w:cs="Times New Roman"/>
@@ -4778,8 +5180,27 @@
           <w:sz w:val="24"/>
           <w:szCs w:val="24"/>
         </w:rPr>
-        <w:t>开启一个子线程轮询拉取</w:t>
-      </w:r>
+        <w:t>开启</w:t>
+      </w:r>
+      <w:proofErr w:type="gramStart"/>
+      <w:r>
+        <w:rPr>
+          <w:rFonts w:ascii="Times New Roman" w:hAnsi="Times New Roman" w:cs="Times New Roman" w:hint="eastAsia"/>
+          <w:sz w:val="24"/>
+          <w:szCs w:val="24"/>
+        </w:rPr>
+        <w:t>一</w:t>
+      </w:r>
+      <w:proofErr w:type="gramEnd"/>
+      <w:r>
+        <w:rPr>
+          <w:rFonts w:ascii="Times New Roman" w:hAnsi="Times New Roman" w:cs="Times New Roman" w:hint="eastAsia"/>
+          <w:sz w:val="24"/>
+          <w:szCs w:val="24"/>
+        </w:rPr>
+        <w:t>个子线程轮询拉取</w:t>
+      </w:r>
+      <w:proofErr w:type="spellStart"/>
       <w:r>
         <w:rPr>
           <w:rFonts w:ascii="Times New Roman" w:hAnsi="Times New Roman" w:cs="Times New Roman" w:hint="eastAsia"/>
@@ -4788,6 +5209,7 @@
         </w:rPr>
         <w:t>Nacos</w:t>
       </w:r>
+      <w:proofErr w:type="spellEnd"/>
       <w:r>
         <w:rPr>
           <w:rFonts w:ascii="Times New Roman" w:hAnsi="Times New Roman" w:cs="Times New Roman" w:hint="eastAsia"/>
@@ -4796,6 +5218,7 @@
         </w:rPr>
         <w:t>数据，首次启动时，将</w:t>
       </w:r>
+      <w:proofErr w:type="spellStart"/>
       <w:r>
         <w:rPr>
           <w:rFonts w:ascii="Times New Roman" w:hAnsi="Times New Roman" w:cs="Times New Roman" w:hint="eastAsia"/>
@@ -4804,6 +5227,7 @@
         </w:rPr>
         <w:t>Nacos</w:t>
       </w:r>
+      <w:proofErr w:type="spellEnd"/>
       <w:r>
         <w:rPr>
           <w:rFonts w:ascii="Times New Roman" w:hAnsi="Times New Roman" w:cs="Times New Roman" w:hint="eastAsia"/>
@@ -5014,7 +5438,25 @@
           <w:sz w:val="24"/>
           <w:szCs w:val="24"/>
         </w:rPr>
-        <w:t>各个网关节点通过一个子线程每</w:t>
+        <w:t>各个网关节点通过</w:t>
+      </w:r>
+      <w:proofErr w:type="gramStart"/>
+      <w:r>
+        <w:rPr>
+          <w:rFonts w:ascii="Times New Roman" w:hAnsi="Times New Roman" w:cs="Times New Roman" w:hint="eastAsia"/>
+          <w:sz w:val="24"/>
+          <w:szCs w:val="24"/>
+        </w:rPr>
+        <w:t>一</w:t>
+      </w:r>
+      <w:proofErr w:type="gramEnd"/>
+      <w:r>
+        <w:rPr>
+          <w:rFonts w:ascii="Times New Roman" w:hAnsi="Times New Roman" w:cs="Times New Roman" w:hint="eastAsia"/>
+          <w:sz w:val="24"/>
+          <w:szCs w:val="24"/>
+        </w:rPr>
+        <w:t>个子线程每</w:t>
       </w:r>
       <w:r>
         <w:rPr>
@@ -5110,8 +5552,18 @@
           <w:sz w:val="24"/>
           <w:szCs w:val="24"/>
         </w:rPr>
-        <w:t>，管理台前端每</w:t>
-      </w:r>
+        <w:t>，管理台</w:t>
+      </w:r>
+      <w:proofErr w:type="gramStart"/>
+      <w:r>
+        <w:rPr>
+          <w:rFonts w:ascii="Times New Roman" w:hAnsi="Times New Roman" w:cs="Times New Roman" w:hint="eastAsia"/>
+          <w:sz w:val="24"/>
+          <w:szCs w:val="24"/>
+        </w:rPr>
+        <w:t>前端每</w:t>
+      </w:r>
+      <w:proofErr w:type="gramEnd"/>
       <w:r>
         <w:rPr>
           <w:rFonts w:ascii="Times New Roman" w:hAnsi="Times New Roman" w:cs="Times New Roman" w:hint="eastAsia"/>
@@ -5588,7 +6040,25 @@
           <w:sz w:val="24"/>
           <w:szCs w:val="24"/>
         </w:rPr>
-        <w:t>对网关单机测试，设置线程数为</w:t>
+        <w:t>对网关单机测试，设置</w:t>
+      </w:r>
+      <w:proofErr w:type="gramStart"/>
+      <w:r>
+        <w:rPr>
+          <w:rFonts w:ascii="Times New Roman" w:hAnsi="Times New Roman" w:cs="Times New Roman" w:hint="eastAsia"/>
+          <w:sz w:val="24"/>
+          <w:szCs w:val="24"/>
+        </w:rPr>
+        <w:t>线程数</w:t>
+      </w:r>
+      <w:proofErr w:type="gramEnd"/>
+      <w:r>
+        <w:rPr>
+          <w:rFonts w:ascii="Times New Roman" w:hAnsi="Times New Roman" w:cs="Times New Roman" w:hint="eastAsia"/>
+          <w:sz w:val="24"/>
+          <w:szCs w:val="24"/>
+        </w:rPr>
+        <w:t>为</w:t>
       </w:r>
       <w:r>
         <w:rPr>
@@ -5889,7 +6359,7 @@
         <w:spacing w:line="300" w:lineRule="auto"/>
         <w:ind w:firstLineChars="200" w:firstLine="480"/>
         <w:rPr>
-          <w:rFonts w:ascii="Times New Roman" w:hAnsi="Times New Roman" w:cs="Times New Roman" w:hint="eastAsia"/>
+          <w:rFonts w:ascii="Times New Roman" w:hAnsi="Times New Roman" w:cs="Times New Roman"/>
           <w:sz w:val="24"/>
           <w:szCs w:val="24"/>
         </w:rPr>
@@ -6108,7 +6578,25 @@
           <w:sz w:val="24"/>
           <w:szCs w:val="24"/>
         </w:rPr>
-        <w:t>设置线程数为</w:t>
+        <w:t>设置</w:t>
+      </w:r>
+      <w:proofErr w:type="gramStart"/>
+      <w:r>
+        <w:rPr>
+          <w:rFonts w:ascii="Times New Roman" w:hAnsi="Times New Roman" w:cs="Times New Roman" w:hint="eastAsia"/>
+          <w:sz w:val="24"/>
+          <w:szCs w:val="24"/>
+        </w:rPr>
+        <w:t>线程数</w:t>
+      </w:r>
+      <w:proofErr w:type="gramEnd"/>
+      <w:r>
+        <w:rPr>
+          <w:rFonts w:ascii="Times New Roman" w:hAnsi="Times New Roman" w:cs="Times New Roman" w:hint="eastAsia"/>
+          <w:sz w:val="24"/>
+          <w:szCs w:val="24"/>
+        </w:rPr>
+        <w:t>为</w:t>
       </w:r>
       <w:r>
         <w:rPr>
@@ -6188,11 +6676,51 @@
           <w:sz w:val="24"/>
           <w:szCs w:val="24"/>
         </w:rPr>
-        <w:t>2</w:t>
-      </w:r>
-      <w:r>
-        <w:rPr>
-          <w:rFonts w:ascii="Times New Roman" w:hAnsi="Times New Roman" w:cs="Times New Roman"/>
+        <w:t>20</w:t>
+      </w:r>
+      <w:r>
+        <w:rPr>
+          <w:rFonts w:ascii="Times New Roman" w:hAnsi="Times New Roman" w:cs="Times New Roman" w:hint="eastAsia"/>
+          <w:sz w:val="24"/>
+          <w:szCs w:val="24"/>
+        </w:rPr>
+        <w:t>w</w:t>
+      </w:r>
+      <w:r>
+        <w:rPr>
+          <w:rFonts w:ascii="Times New Roman" w:hAnsi="Times New Roman" w:cs="Times New Roman" w:hint="eastAsia"/>
+          <w:sz w:val="24"/>
+          <w:szCs w:val="24"/>
+        </w:rPr>
+        <w:t>的</w:t>
+      </w:r>
+      <w:r>
+        <w:rPr>
+          <w:rFonts w:ascii="Times New Roman" w:hAnsi="Times New Roman" w:cs="Times New Roman" w:hint="eastAsia"/>
+          <w:sz w:val="24"/>
+          <w:szCs w:val="24"/>
+        </w:rPr>
+        <w:t>QPS</w:t>
+      </w:r>
+      <w:r>
+        <w:rPr>
+          <w:rFonts w:ascii="Times New Roman" w:hAnsi="Times New Roman" w:cs="Times New Roman" w:hint="eastAsia"/>
+          <w:sz w:val="24"/>
+          <w:szCs w:val="24"/>
+        </w:rPr>
+        <w:t>，</w:t>
+      </w:r>
+      <w:r>
+        <w:rPr>
+          <w:rFonts w:ascii="Times New Roman" w:hAnsi="Times New Roman" w:cs="Times New Roman" w:hint="eastAsia"/>
+          <w:sz w:val="24"/>
+          <w:szCs w:val="24"/>
+        </w:rPr>
+        <w:t>错误率为</w:t>
+      </w:r>
+      <w:r>
+        <w:rPr>
+          <w:rFonts w:ascii="Times New Roman" w:hAnsi="Times New Roman" w:cs="Times New Roman" w:hint="eastAsia"/>
           <w:sz w:val="24"/>
           <w:szCs w:val="24"/>
         </w:rPr>
@@ -6200,75 +6728,11 @@
       </w:r>
       <w:r>
         <w:rPr>
-          <w:rFonts w:ascii="Times New Roman" w:hAnsi="Times New Roman" w:cs="Times New Roman" w:hint="eastAsia"/>
-          <w:sz w:val="24"/>
-          <w:szCs w:val="24"/>
-        </w:rPr>
-        <w:t>w</w:t>
-      </w:r>
-      <w:r>
-        <w:rPr>
-          <w:rFonts w:ascii="Times New Roman" w:hAnsi="Times New Roman" w:cs="Times New Roman" w:hint="eastAsia"/>
-          <w:sz w:val="24"/>
-          <w:szCs w:val="24"/>
-        </w:rPr>
-        <w:t>的</w:t>
-      </w:r>
-      <w:r>
-        <w:rPr>
-          <w:rFonts w:ascii="Times New Roman" w:hAnsi="Times New Roman" w:cs="Times New Roman" w:hint="eastAsia"/>
-          <w:sz w:val="24"/>
-          <w:szCs w:val="24"/>
-        </w:rPr>
-        <w:t>QPS</w:t>
-      </w:r>
-      <w:r>
-        <w:rPr>
-          <w:rFonts w:ascii="Times New Roman" w:hAnsi="Times New Roman" w:cs="Times New Roman" w:hint="eastAsia"/>
-          <w:sz w:val="24"/>
-          <w:szCs w:val="24"/>
-        </w:rPr>
-        <w:t>，</w:t>
-      </w:r>
-      <w:r>
-        <w:rPr>
-          <w:rFonts w:ascii="Times New Roman" w:hAnsi="Times New Roman" w:cs="Times New Roman" w:hint="eastAsia"/>
-          <w:sz w:val="24"/>
-          <w:szCs w:val="24"/>
-        </w:rPr>
-        <w:t>错误率为</w:t>
-      </w:r>
-      <w:r>
-        <w:rPr>
-          <w:rFonts w:ascii="Times New Roman" w:hAnsi="Times New Roman" w:cs="Times New Roman" w:hint="eastAsia"/>
-          <w:sz w:val="24"/>
-          <w:szCs w:val="24"/>
-        </w:rPr>
-        <w:t>0</w:t>
-      </w:r>
-      <w:r>
-        <w:rPr>
-          <w:rFonts w:ascii="Times New Roman" w:hAnsi="Times New Roman" w:cs="Times New Roman"/>
-          <w:sz w:val="24"/>
-          <w:szCs w:val="24"/>
-        </w:rPr>
-        <w:t>.</w:t>
-      </w:r>
-      <w:r>
-        <w:rPr>
-          <w:rFonts w:ascii="Times New Roman" w:hAnsi="Times New Roman" w:cs="Times New Roman"/>
-          <w:sz w:val="24"/>
-          <w:szCs w:val="24"/>
-        </w:rPr>
-        <w:t>01</w:t>
-      </w:r>
-      <w:r>
-        <w:rPr>
-          <w:rFonts w:ascii="Times New Roman" w:hAnsi="Times New Roman" w:cs="Times New Roman"/>
-          <w:sz w:val="24"/>
-          <w:szCs w:val="24"/>
-        </w:rPr>
-        <w:t>%</w:t>
+          <w:rFonts w:ascii="Times New Roman" w:hAnsi="Times New Roman" w:cs="Times New Roman"/>
+          <w:sz w:val="24"/>
+          <w:szCs w:val="24"/>
+        </w:rPr>
+        <w:t>.01%</w:t>
       </w:r>
       <w:r>
         <w:rPr>
@@ -6381,9 +6845,6 @@
       <w:pPr>
         <w:spacing w:line="300" w:lineRule="auto"/>
         <w:jc w:val="center"/>
-        <w:rPr>
-          <w:rFonts w:hint="eastAsia"/>
-        </w:rPr>
       </w:pPr>
       <w:r>
         <w:rPr>
@@ -6393,31 +6854,13 @@
         <w:t>图</w:t>
       </w:r>
       <w:r>
-        <w:t>4-</w:t>
-      </w:r>
-      <w:r>
-        <w:t>3</w:t>
-      </w:r>
-      <w:r>
-        <w:t xml:space="preserve"> </w:t>
-      </w:r>
-      <w:r>
-        <w:rPr>
-          <w:rFonts w:hint="eastAsia"/>
-        </w:rPr>
-        <w:t>网关</w:t>
-      </w:r>
-      <w:r>
-        <w:rPr>
-          <w:rFonts w:hint="eastAsia"/>
-        </w:rPr>
-        <w:t>集群</w:t>
-      </w:r>
-      <w:r>
-        <w:rPr>
-          <w:rFonts w:hint="eastAsia"/>
-        </w:rPr>
-        <w:t>性能</w:t>
+        <w:t xml:space="preserve">4-3 </w:t>
+      </w:r>
+      <w:r>
+        <w:rPr>
+          <w:rFonts w:hint="eastAsia"/>
+        </w:rPr>
+        <w:t>网关集群性能</w:t>
       </w:r>
     </w:p>
     <w:p>
@@ -6509,8 +6952,9 @@
           <w:szCs w:val="22"/>
         </w:rPr>
         <w:br/>
-        <w:t>cd qing-gateway</w:t>
-      </w:r>
+        <w:t xml:space="preserve">cd </w:t>
+      </w:r>
+      <w:proofErr w:type="spellStart"/>
       <w:r>
         <w:rPr>
           <w:rFonts w:ascii="Courier New" w:hAnsi="Courier New" w:cs="Courier New"/>
@@ -6518,8 +6962,46 @@
           <w:sz w:val="22"/>
           <w:szCs w:val="22"/>
         </w:rPr>
+        <w:t>qing</w:t>
+      </w:r>
+      <w:proofErr w:type="spellEnd"/>
+      <w:r>
+        <w:rPr>
+          <w:rFonts w:ascii="Courier New" w:hAnsi="Courier New" w:cs="Courier New"/>
+          <w:color w:val="98C379"/>
+          <w:sz w:val="22"/>
+          <w:szCs w:val="22"/>
+        </w:rPr>
+        <w:t>-gateway</w:t>
+      </w:r>
+      <w:r>
+        <w:rPr>
+          <w:rFonts w:ascii="Courier New" w:hAnsi="Courier New" w:cs="Courier New"/>
+          <w:color w:val="98C379"/>
+          <w:sz w:val="22"/>
+          <w:szCs w:val="22"/>
+        </w:rPr>
         <w:br/>
-        <w:t>mvn clean install</w:t>
+      </w:r>
+      <w:proofErr w:type="spellStart"/>
+      <w:r>
+        <w:rPr>
+          <w:rFonts w:ascii="Courier New" w:hAnsi="Courier New" w:cs="Courier New"/>
+          <w:color w:val="98C379"/>
+          <w:sz w:val="22"/>
+          <w:szCs w:val="22"/>
+        </w:rPr>
+        <w:t>mvn</w:t>
+      </w:r>
+      <w:proofErr w:type="spellEnd"/>
+      <w:r>
+        <w:rPr>
+          <w:rFonts w:ascii="Courier New" w:hAnsi="Courier New" w:cs="Courier New"/>
+          <w:color w:val="98C379"/>
+          <w:sz w:val="22"/>
+          <w:szCs w:val="22"/>
+        </w:rPr>
+        <w:t xml:space="preserve"> clean install</w:t>
       </w:r>
     </w:p>
     <w:p>
@@ -6545,6 +7027,7 @@
         </w:rPr>
         <w:t>在</w:t>
       </w:r>
+      <w:proofErr w:type="spellStart"/>
       <w:r>
         <w:rPr>
           <w:rFonts w:ascii="Times New Roman" w:hAnsi="Times New Roman" w:cs="Times New Roman" w:hint="eastAsia"/>
@@ -6553,6 +7036,7 @@
         </w:rPr>
         <w:t>qing</w:t>
       </w:r>
+      <w:proofErr w:type="spellEnd"/>
       <w:r>
         <w:rPr>
           <w:rFonts w:ascii="Times New Roman" w:hAnsi="Times New Roman" w:cs="Times New Roman"/>
@@ -6601,6 +7085,7 @@
         </w:rPr>
         <w:t>文件配置</w:t>
       </w:r>
+      <w:proofErr w:type="spellStart"/>
       <w:r>
         <w:rPr>
           <w:rFonts w:ascii="Times New Roman" w:hAnsi="Times New Roman" w:cs="Times New Roman" w:hint="eastAsia"/>
@@ -6609,6 +7094,7 @@
         </w:rPr>
         <w:t>Mysql</w:t>
       </w:r>
+      <w:proofErr w:type="spellEnd"/>
       <w:r>
         <w:rPr>
           <w:rFonts w:ascii="Times New Roman" w:hAnsi="Times New Roman" w:cs="Times New Roman" w:hint="eastAsia"/>
@@ -6657,6 +7143,7 @@
         </w:rPr>
         <w:t>在</w:t>
       </w:r>
+      <w:proofErr w:type="spellStart"/>
       <w:r>
         <w:rPr>
           <w:rFonts w:ascii="Times New Roman" w:hAnsi="Times New Roman" w:cs="Times New Roman" w:hint="eastAsia"/>
@@ -6665,6 +7152,7 @@
         </w:rPr>
         <w:t>qing</w:t>
       </w:r>
+      <w:proofErr w:type="spellEnd"/>
       <w:r>
         <w:rPr>
           <w:rFonts w:ascii="Times New Roman" w:hAnsi="Times New Roman" w:cs="Times New Roman"/>
@@ -6761,6 +7249,7 @@
         </w:rPr>
         <w:t>在</w:t>
       </w:r>
+      <w:proofErr w:type="spellStart"/>
       <w:r>
         <w:rPr>
           <w:rFonts w:ascii="Times New Roman" w:hAnsi="Times New Roman" w:cs="Times New Roman" w:hint="eastAsia"/>
@@ -6769,6 +7258,7 @@
         </w:rPr>
         <w:t>Mysql</w:t>
       </w:r>
+      <w:proofErr w:type="spellEnd"/>
       <w:r>
         <w:rPr>
           <w:rFonts w:ascii="Times New Roman" w:hAnsi="Times New Roman" w:cs="Times New Roman" w:hint="eastAsia"/>
@@ -6777,6 +7267,7 @@
         </w:rPr>
         <w:t>中运行</w:t>
       </w:r>
+      <w:proofErr w:type="spellStart"/>
       <w:r>
         <w:rPr>
           <w:rFonts w:ascii="Times New Roman" w:hAnsi="Times New Roman" w:cs="Times New Roman" w:hint="eastAsia"/>
@@ -6793,6 +7284,7 @@
         </w:rPr>
         <w:t>.sql</w:t>
       </w:r>
+      <w:proofErr w:type="spellEnd"/>
       <w:r>
         <w:rPr>
           <w:rFonts w:ascii="Times New Roman" w:hAnsi="Times New Roman" w:cs="Times New Roman" w:hint="eastAsia"/>
@@ -6825,13 +7317,23 @@
         </w:rPr>
         <w:t>运行</w:t>
       </w:r>
-      <w:r>
-        <w:rPr>
-          <w:rFonts w:ascii="Times New Roman" w:hAnsi="Times New Roman" w:cs="Times New Roman" w:hint="eastAsia"/>
-          <w:sz w:val="24"/>
-          <w:szCs w:val="24"/>
-        </w:rPr>
-        <w:t>qing-admin</w:t>
+      <w:proofErr w:type="spellStart"/>
+      <w:r>
+        <w:rPr>
+          <w:rFonts w:ascii="Times New Roman" w:hAnsi="Times New Roman" w:cs="Times New Roman" w:hint="eastAsia"/>
+          <w:sz w:val="24"/>
+          <w:szCs w:val="24"/>
+        </w:rPr>
+        <w:t>qing</w:t>
+      </w:r>
+      <w:proofErr w:type="spellEnd"/>
+      <w:r>
+        <w:rPr>
+          <w:rFonts w:ascii="Times New Roman" w:hAnsi="Times New Roman" w:cs="Times New Roman" w:hint="eastAsia"/>
+          <w:sz w:val="24"/>
+          <w:szCs w:val="24"/>
+        </w:rPr>
+        <w:t>-admin</w:t>
       </w:r>
       <w:r>
         <w:rPr>
@@ -6841,6 +7343,7 @@
         </w:rPr>
         <w:t>下的</w:t>
       </w:r>
+      <w:proofErr w:type="spellStart"/>
       <w:r>
         <w:rPr>
           <w:rFonts w:ascii="Times New Roman" w:hAnsi="Times New Roman" w:cs="Times New Roman"/>
@@ -6849,6 +7352,7 @@
         </w:rPr>
         <w:t>cn.qing.admin.QingAdminApplication</w:t>
       </w:r>
+      <w:proofErr w:type="spellEnd"/>
       <w:r>
         <w:rPr>
           <w:rFonts w:ascii="Times New Roman" w:hAnsi="Times New Roman" w:cs="Times New Roman" w:hint="eastAsia"/>
@@ -6897,6 +7401,7 @@
         </w:rPr>
         <w:t>运行</w:t>
       </w:r>
+      <w:proofErr w:type="spellStart"/>
       <w:r>
         <w:rPr>
           <w:rFonts w:ascii="Times New Roman" w:hAnsi="Times New Roman" w:cs="Times New Roman" w:hint="eastAsia"/>
@@ -6905,6 +7410,7 @@
         </w:rPr>
         <w:t>qing</w:t>
       </w:r>
+      <w:proofErr w:type="spellEnd"/>
       <w:r>
         <w:rPr>
           <w:rFonts w:ascii="Times New Roman" w:hAnsi="Times New Roman" w:cs="Times New Roman"/>
@@ -6929,6 +7435,7 @@
         </w:rPr>
         <w:t>下的</w:t>
       </w:r>
+      <w:proofErr w:type="spellStart"/>
       <w:r>
         <w:rPr>
           <w:rFonts w:ascii="Times New Roman" w:hAnsi="Times New Roman" w:cs="Times New Roman" w:hint="eastAsia"/>
@@ -6945,6 +7452,7 @@
         </w:rPr>
         <w:t>.qing.server.QingServerApplication</w:t>
       </w:r>
+      <w:proofErr w:type="spellEnd"/>
       <w:r>
         <w:rPr>
           <w:rFonts w:ascii="Times New Roman" w:hAnsi="Times New Roman" w:cs="Times New Roman" w:hint="eastAsia"/>
@@ -7090,37 +7598,371 @@
     </w:p>
     <w:p>
       <w:pPr>
+        <w:pStyle w:val="a7"/>
         <w:spacing w:line="300" w:lineRule="auto"/>
         <w:ind w:firstLineChars="200" w:firstLine="480"/>
         <w:rPr>
-          <w:rFonts w:ascii="Times New Roman" w:hAnsi="Times New Roman" w:cs="Times New Roman"/>
-          <w:sz w:val="24"/>
-          <w:szCs w:val="24"/>
-        </w:rPr>
-      </w:pPr>
-      <w:r>
-        <w:rPr>
-          <w:rFonts w:ascii="Times New Roman" w:hAnsi="Times New Roman" w:cs="Times New Roman" w:hint="eastAsia"/>
-          <w:sz w:val="24"/>
-          <w:szCs w:val="24"/>
-        </w:rPr>
-        <w:t>待补充</w:t>
-      </w:r>
-      <w:r>
-        <w:rPr>
-          <w:rFonts w:ascii="Times New Roman" w:hAnsi="Times New Roman" w:cs="Times New Roman" w:hint="eastAsia"/>
-          <w:sz w:val="24"/>
-          <w:szCs w:val="24"/>
-        </w:rPr>
-        <w:t>.</w:t>
-      </w:r>
-      <w:r>
-        <w:rPr>
-          <w:rFonts w:ascii="Times New Roman" w:hAnsi="Times New Roman" w:cs="Times New Roman"/>
-          <w:sz w:val="24"/>
-          <w:szCs w:val="24"/>
-        </w:rPr>
-        <w:t>...</w:t>
+          <w:rFonts w:ascii="Times New Roman" w:eastAsiaTheme="minorEastAsia" w:hAnsi="Times New Roman" w:cs="Times New Roman"/>
+          <w:kern w:val="2"/>
+        </w:rPr>
+      </w:pPr>
+      <w:r>
+        <w:rPr>
+          <w:rFonts w:ascii="Times New Roman" w:eastAsiaTheme="minorEastAsia" w:hAnsi="Times New Roman" w:cs="Times New Roman"/>
+          <w:kern w:val="2"/>
+        </w:rPr>
+        <w:t>将</w:t>
+      </w:r>
+      <w:proofErr w:type="spellStart"/>
+      <w:r>
+        <w:rPr>
+          <w:rFonts w:ascii="Times New Roman" w:eastAsiaTheme="minorEastAsia" w:hAnsi="Times New Roman" w:cs="Times New Roman"/>
+          <w:kern w:val="2"/>
+        </w:rPr>
+        <w:t>qing_admin</w:t>
+      </w:r>
+      <w:proofErr w:type="spellEnd"/>
+      <w:r>
+        <w:rPr>
+          <w:rFonts w:ascii="Times New Roman" w:eastAsiaTheme="minorEastAsia" w:hAnsi="Times New Roman" w:cs="Times New Roman"/>
+          <w:kern w:val="2"/>
+        </w:rPr>
+        <w:t>中的</w:t>
+      </w:r>
+      <w:proofErr w:type="spellStart"/>
+      <w:r>
+        <w:rPr>
+          <w:rFonts w:ascii="Times New Roman" w:eastAsiaTheme="minorEastAsia" w:hAnsi="Times New Roman" w:cs="Times New Roman"/>
+          <w:kern w:val="2"/>
+        </w:rPr>
+        <w:t>admin_dockerfile</w:t>
+      </w:r>
+      <w:proofErr w:type="spellEnd"/>
+      <w:r>
+        <w:rPr>
+          <w:rFonts w:ascii="Times New Roman" w:eastAsiaTheme="minorEastAsia" w:hAnsi="Times New Roman" w:cs="Times New Roman"/>
+          <w:kern w:val="2"/>
+        </w:rPr>
+        <w:t>和其</w:t>
+      </w:r>
+      <w:r>
+        <w:rPr>
+          <w:rFonts w:ascii="Times New Roman" w:eastAsiaTheme="minorEastAsia" w:hAnsi="Times New Roman" w:cs="Times New Roman"/>
+          <w:kern w:val="2"/>
+        </w:rPr>
+        <w:t>target</w:t>
+      </w:r>
+      <w:r>
+        <w:rPr>
+          <w:rFonts w:ascii="Times New Roman" w:eastAsiaTheme="minorEastAsia" w:hAnsi="Times New Roman" w:cs="Times New Roman"/>
+          <w:kern w:val="2"/>
+        </w:rPr>
+        <w:t>下的</w:t>
+      </w:r>
+      <w:r>
+        <w:rPr>
+          <w:rFonts w:ascii="Times New Roman" w:eastAsiaTheme="minorEastAsia" w:hAnsi="Times New Roman" w:cs="Times New Roman"/>
+          <w:kern w:val="2"/>
+        </w:rPr>
+        <w:t>qing_admin.jar</w:t>
+      </w:r>
+      <w:r>
+        <w:rPr>
+          <w:rFonts w:ascii="Times New Roman" w:eastAsiaTheme="minorEastAsia" w:hAnsi="Times New Roman" w:cs="Times New Roman"/>
+          <w:kern w:val="2"/>
+        </w:rPr>
+        <w:t>放入服务器一个文件夹下，运行</w:t>
+      </w:r>
+      <w:r>
+        <w:rPr>
+          <w:rFonts w:ascii="Times New Roman" w:eastAsiaTheme="minorEastAsia" w:hAnsi="Times New Roman" w:cs="Times New Roman"/>
+          <w:kern w:val="2"/>
+        </w:rPr>
+        <w:t>docker build -f ./</w:t>
+      </w:r>
+      <w:proofErr w:type="spellStart"/>
+      <w:r>
+        <w:rPr>
+          <w:rFonts w:ascii="Times New Roman" w:eastAsiaTheme="minorEastAsia" w:hAnsi="Times New Roman" w:cs="Times New Roman"/>
+          <w:kern w:val="2"/>
+        </w:rPr>
+        <w:t>admin_dockerfile</w:t>
+      </w:r>
+      <w:proofErr w:type="spellEnd"/>
+      <w:r>
+        <w:rPr>
+          <w:rFonts w:ascii="Times New Roman" w:eastAsiaTheme="minorEastAsia" w:hAnsi="Times New Roman" w:cs="Times New Roman"/>
+          <w:kern w:val="2"/>
+        </w:rPr>
+        <w:t xml:space="preserve"> -t </w:t>
+      </w:r>
+      <w:proofErr w:type="spellStart"/>
+      <w:r>
+        <w:rPr>
+          <w:rFonts w:ascii="Times New Roman" w:eastAsiaTheme="minorEastAsia" w:hAnsi="Times New Roman" w:cs="Times New Roman"/>
+          <w:kern w:val="2"/>
+        </w:rPr>
+        <w:t>qingAdmin</w:t>
+      </w:r>
+      <w:proofErr w:type="spellEnd"/>
+      <w:r>
+        <w:rPr>
+          <w:rFonts w:ascii="Times New Roman" w:eastAsiaTheme="minorEastAsia" w:hAnsi="Times New Roman" w:cs="Times New Roman"/>
+          <w:kern w:val="2"/>
+        </w:rPr>
+        <w:t xml:space="preserve"> .</w:t>
+      </w:r>
+      <w:r>
+        <w:rPr>
+          <w:rFonts w:ascii="Times New Roman" w:eastAsiaTheme="minorEastAsia" w:hAnsi="Times New Roman" w:cs="Times New Roman"/>
+          <w:kern w:val="2"/>
+        </w:rPr>
+        <w:t>打包成</w:t>
+      </w:r>
+      <w:r>
+        <w:rPr>
+          <w:rFonts w:ascii="Times New Roman" w:eastAsiaTheme="minorEastAsia" w:hAnsi="Times New Roman" w:cs="Times New Roman"/>
+          <w:kern w:val="2"/>
+        </w:rPr>
+        <w:t>image</w:t>
+      </w:r>
+      <w:r>
+        <w:rPr>
+          <w:rFonts w:ascii="Times New Roman" w:eastAsiaTheme="minorEastAsia" w:hAnsi="Times New Roman" w:cs="Times New Roman"/>
+          <w:kern w:val="2"/>
+        </w:rPr>
+        <w:t>；然后运行</w:t>
+      </w:r>
+      <w:r>
+        <w:rPr>
+          <w:rFonts w:ascii="Times New Roman" w:eastAsiaTheme="minorEastAsia" w:hAnsi="Times New Roman" w:cs="Times New Roman"/>
+          <w:kern w:val="2"/>
+        </w:rPr>
+        <w:t xml:space="preserve">docker run -it -d --name </w:t>
+      </w:r>
+      <w:proofErr w:type="spellStart"/>
+      <w:r>
+        <w:rPr>
+          <w:rFonts w:ascii="Times New Roman" w:eastAsiaTheme="minorEastAsia" w:hAnsi="Times New Roman" w:cs="Times New Roman"/>
+          <w:kern w:val="2"/>
+        </w:rPr>
+        <w:t>qingAdmin</w:t>
+      </w:r>
+      <w:proofErr w:type="spellEnd"/>
+      <w:r>
+        <w:rPr>
+          <w:rFonts w:ascii="Times New Roman" w:eastAsiaTheme="minorEastAsia" w:hAnsi="Times New Roman" w:cs="Times New Roman"/>
+          <w:kern w:val="2"/>
+        </w:rPr>
+        <w:t xml:space="preserve"> -p 8080:8080 </w:t>
+      </w:r>
+      <w:proofErr w:type="spellStart"/>
+      <w:r>
+        <w:rPr>
+          <w:rFonts w:ascii="Times New Roman" w:eastAsiaTheme="minorEastAsia" w:hAnsi="Times New Roman" w:cs="Times New Roman"/>
+          <w:kern w:val="2"/>
+        </w:rPr>
+        <w:t>qingAdmin</w:t>
+      </w:r>
+      <w:proofErr w:type="spellEnd"/>
+      <w:r>
+        <w:rPr>
+          <w:rFonts w:ascii="Times New Roman" w:eastAsiaTheme="minorEastAsia" w:hAnsi="Times New Roman" w:cs="Times New Roman"/>
+          <w:kern w:val="2"/>
+        </w:rPr>
+        <w:t>。至此，网关管理平台已成功启动。</w:t>
+      </w:r>
+    </w:p>
+    <w:p>
+      <w:pPr>
+        <w:pStyle w:val="a7"/>
+        <w:spacing w:line="300" w:lineRule="auto"/>
+        <w:ind w:firstLineChars="200" w:firstLine="480"/>
+        <w:rPr>
+          <w:rFonts w:ascii="Times New Roman" w:eastAsiaTheme="minorEastAsia" w:hAnsi="Times New Roman" w:cs="Times New Roman"/>
+          <w:kern w:val="2"/>
+        </w:rPr>
+      </w:pPr>
+      <w:r>
+        <w:rPr>
+          <w:rFonts w:ascii="Times New Roman" w:eastAsiaTheme="minorEastAsia" w:hAnsi="Times New Roman" w:cs="Times New Roman"/>
+          <w:kern w:val="2"/>
+        </w:rPr>
+        <w:lastRenderedPageBreak/>
+        <w:t>将</w:t>
+      </w:r>
+      <w:proofErr w:type="spellStart"/>
+      <w:r>
+        <w:rPr>
+          <w:rFonts w:ascii="Times New Roman" w:eastAsiaTheme="minorEastAsia" w:hAnsi="Times New Roman" w:cs="Times New Roman"/>
+          <w:kern w:val="2"/>
+        </w:rPr>
+        <w:t>qing_admin</w:t>
+      </w:r>
+      <w:proofErr w:type="spellEnd"/>
+      <w:r>
+        <w:rPr>
+          <w:rFonts w:ascii="Times New Roman" w:eastAsiaTheme="minorEastAsia" w:hAnsi="Times New Roman" w:cs="Times New Roman"/>
+          <w:kern w:val="2"/>
+        </w:rPr>
+        <w:t>中的</w:t>
+      </w:r>
+      <w:proofErr w:type="spellStart"/>
+      <w:r>
+        <w:rPr>
+          <w:rFonts w:ascii="Times New Roman" w:eastAsiaTheme="minorEastAsia" w:hAnsi="Times New Roman" w:cs="Times New Roman"/>
+          <w:kern w:val="2"/>
+        </w:rPr>
+        <w:t>server_dockerfile</w:t>
+      </w:r>
+      <w:proofErr w:type="spellEnd"/>
+      <w:r>
+        <w:rPr>
+          <w:rFonts w:ascii="Times New Roman" w:eastAsiaTheme="minorEastAsia" w:hAnsi="Times New Roman" w:cs="Times New Roman"/>
+          <w:kern w:val="2"/>
+        </w:rPr>
+        <w:t>和其</w:t>
+      </w:r>
+      <w:r>
+        <w:rPr>
+          <w:rFonts w:ascii="Times New Roman" w:eastAsiaTheme="minorEastAsia" w:hAnsi="Times New Roman" w:cs="Times New Roman"/>
+          <w:kern w:val="2"/>
+        </w:rPr>
+        <w:t>target</w:t>
+      </w:r>
+      <w:r>
+        <w:rPr>
+          <w:rFonts w:ascii="Times New Roman" w:eastAsiaTheme="minorEastAsia" w:hAnsi="Times New Roman" w:cs="Times New Roman"/>
+          <w:kern w:val="2"/>
+        </w:rPr>
+        <w:t>下的</w:t>
+      </w:r>
+      <w:r>
+        <w:rPr>
+          <w:rFonts w:ascii="Times New Roman" w:eastAsiaTheme="minorEastAsia" w:hAnsi="Times New Roman" w:cs="Times New Roman"/>
+          <w:kern w:val="2"/>
+        </w:rPr>
+        <w:t>server.jar</w:t>
+      </w:r>
+      <w:r>
+        <w:rPr>
+          <w:rFonts w:ascii="Times New Roman" w:eastAsiaTheme="minorEastAsia" w:hAnsi="Times New Roman" w:cs="Times New Roman"/>
+          <w:kern w:val="2"/>
+        </w:rPr>
+        <w:t>放入服务器一个文件夹下，运行</w:t>
+      </w:r>
+      <w:r>
+        <w:rPr>
+          <w:rFonts w:ascii="Times New Roman" w:eastAsiaTheme="minorEastAsia" w:hAnsi="Times New Roman" w:cs="Times New Roman"/>
+          <w:kern w:val="2"/>
+        </w:rPr>
+        <w:t>docker build -f ./</w:t>
+      </w:r>
+      <w:proofErr w:type="spellStart"/>
+      <w:r>
+        <w:rPr>
+          <w:rFonts w:ascii="Times New Roman" w:eastAsiaTheme="minorEastAsia" w:hAnsi="Times New Roman" w:cs="Times New Roman"/>
+          <w:kern w:val="2"/>
+        </w:rPr>
+        <w:t>server_dockerfile</w:t>
+      </w:r>
+      <w:proofErr w:type="spellEnd"/>
+      <w:r>
+        <w:rPr>
+          <w:rFonts w:ascii="Times New Roman" w:eastAsiaTheme="minorEastAsia" w:hAnsi="Times New Roman" w:cs="Times New Roman"/>
+          <w:kern w:val="2"/>
+        </w:rPr>
+        <w:t xml:space="preserve"> -t </w:t>
+      </w:r>
+      <w:proofErr w:type="spellStart"/>
+      <w:r>
+        <w:rPr>
+          <w:rFonts w:ascii="Times New Roman" w:eastAsiaTheme="minorEastAsia" w:hAnsi="Times New Roman" w:cs="Times New Roman"/>
+          <w:kern w:val="2"/>
+        </w:rPr>
+        <w:t>qingServer</w:t>
+      </w:r>
+      <w:proofErr w:type="spellEnd"/>
+      <w:r>
+        <w:rPr>
+          <w:rFonts w:ascii="Times New Roman" w:eastAsiaTheme="minorEastAsia" w:hAnsi="Times New Roman" w:cs="Times New Roman"/>
+          <w:kern w:val="2"/>
+        </w:rPr>
+        <w:t xml:space="preserve"> .</w:t>
+      </w:r>
+      <w:r>
+        <w:rPr>
+          <w:rFonts w:ascii="Times New Roman" w:eastAsiaTheme="minorEastAsia" w:hAnsi="Times New Roman" w:cs="Times New Roman"/>
+          <w:kern w:val="2"/>
+        </w:rPr>
+        <w:t>打包成</w:t>
+      </w:r>
+      <w:r>
+        <w:rPr>
+          <w:rFonts w:ascii="Times New Roman" w:eastAsiaTheme="minorEastAsia" w:hAnsi="Times New Roman" w:cs="Times New Roman"/>
+          <w:kern w:val="2"/>
+        </w:rPr>
+        <w:t>image</w:t>
+      </w:r>
+      <w:r>
+        <w:rPr>
+          <w:rFonts w:ascii="Times New Roman" w:eastAsiaTheme="minorEastAsia" w:hAnsi="Times New Roman" w:cs="Times New Roman"/>
+          <w:kern w:val="2"/>
+        </w:rPr>
+        <w:t>；然后运行</w:t>
+      </w:r>
+      <w:r>
+        <w:rPr>
+          <w:rFonts w:ascii="Times New Roman" w:eastAsiaTheme="minorEastAsia" w:hAnsi="Times New Roman" w:cs="Times New Roman"/>
+          <w:kern w:val="2"/>
+        </w:rPr>
+        <w:t xml:space="preserve">docker run -it -d --name </w:t>
+      </w:r>
+      <w:proofErr w:type="spellStart"/>
+      <w:r>
+        <w:rPr>
+          <w:rFonts w:ascii="Times New Roman" w:eastAsiaTheme="minorEastAsia" w:hAnsi="Times New Roman" w:cs="Times New Roman"/>
+          <w:kern w:val="2"/>
+        </w:rPr>
+        <w:t>qingServer</w:t>
+      </w:r>
+      <w:proofErr w:type="spellEnd"/>
+      <w:r>
+        <w:rPr>
+          <w:rFonts w:ascii="Times New Roman" w:eastAsiaTheme="minorEastAsia" w:hAnsi="Times New Roman" w:cs="Times New Roman"/>
+          <w:kern w:val="2"/>
+        </w:rPr>
+        <w:t xml:space="preserve"> -p 8101:8101 </w:t>
+      </w:r>
+      <w:proofErr w:type="spellStart"/>
+      <w:r>
+        <w:rPr>
+          <w:rFonts w:ascii="Times New Roman" w:eastAsiaTheme="minorEastAsia" w:hAnsi="Times New Roman" w:cs="Times New Roman"/>
+          <w:kern w:val="2"/>
+        </w:rPr>
+        <w:t>qingServer</w:t>
+      </w:r>
+      <w:proofErr w:type="spellEnd"/>
+      <w:r>
+        <w:rPr>
+          <w:rFonts w:ascii="Times New Roman" w:eastAsiaTheme="minorEastAsia" w:hAnsi="Times New Roman" w:cs="Times New Roman"/>
+          <w:kern w:val="2"/>
+        </w:rPr>
+        <w:t>。至此，单网关节点已成功启动。如果想搭建网关集群，多台服务器重复该步骤即可，最后使用</w:t>
+      </w:r>
+      <w:r>
+        <w:rPr>
+          <w:rFonts w:ascii="Times New Roman" w:eastAsiaTheme="minorEastAsia" w:hAnsi="Times New Roman" w:cs="Times New Roman"/>
+          <w:kern w:val="2"/>
+        </w:rPr>
+        <w:t>nginx</w:t>
+      </w:r>
+      <w:r>
+        <w:rPr>
+          <w:rFonts w:ascii="Times New Roman" w:eastAsiaTheme="minorEastAsia" w:hAnsi="Times New Roman" w:cs="Times New Roman"/>
+          <w:kern w:val="2"/>
+        </w:rPr>
+        <w:t>对所有网关节点做反向代理。</w:t>
       </w:r>
     </w:p>
     <w:p>
@@ -7180,7 +8022,25 @@
           <w:sz w:val="24"/>
           <w:szCs w:val="24"/>
         </w:rPr>
-        <w:t>运用多种设计模式：责任链模式、单例模式、工厂模式</w:t>
+        <w:t>运用多种设计模式：责任链模式、</w:t>
+      </w:r>
+      <w:proofErr w:type="gramStart"/>
+      <w:r>
+        <w:rPr>
+          <w:rFonts w:ascii="Times New Roman" w:hAnsi="Times New Roman" w:cs="Times New Roman" w:hint="eastAsia"/>
+          <w:sz w:val="24"/>
+          <w:szCs w:val="24"/>
+        </w:rPr>
+        <w:t>单例模式</w:t>
+      </w:r>
+      <w:proofErr w:type="gramEnd"/>
+      <w:r>
+        <w:rPr>
+          <w:rFonts w:ascii="Times New Roman" w:hAnsi="Times New Roman" w:cs="Times New Roman" w:hint="eastAsia"/>
+          <w:sz w:val="24"/>
+          <w:szCs w:val="24"/>
+        </w:rPr>
+        <w:t>、工厂模式</w:t>
       </w:r>
       <w:r>
         <w:rPr>
@@ -7228,7 +8088,6 @@
           <w:sz w:val="24"/>
           <w:szCs w:val="24"/>
         </w:rPr>
-        <w:lastRenderedPageBreak/>
         <w:t>基于</w:t>
       </w:r>
       <w:r>
@@ -7407,13 +8266,23 @@
           <w:szCs w:val="24"/>
         </w:rPr>
       </w:pPr>
-      <w:r>
-        <w:rPr>
-          <w:rFonts w:ascii="Times New Roman" w:hAnsi="Times New Roman" w:cs="Times New Roman" w:hint="eastAsia"/>
-          <w:sz w:val="24"/>
-          <w:szCs w:val="24"/>
-        </w:rPr>
-        <w:t>插件化的思想，增强了用户的自定义扩展性。</w:t>
+      <w:proofErr w:type="gramStart"/>
+      <w:r>
+        <w:rPr>
+          <w:rFonts w:ascii="Times New Roman" w:hAnsi="Times New Roman" w:cs="Times New Roman" w:hint="eastAsia"/>
+          <w:sz w:val="24"/>
+          <w:szCs w:val="24"/>
+        </w:rPr>
+        <w:t>插件化</w:t>
+      </w:r>
+      <w:proofErr w:type="gramEnd"/>
+      <w:r>
+        <w:rPr>
+          <w:rFonts w:ascii="Times New Roman" w:hAnsi="Times New Roman" w:cs="Times New Roman" w:hint="eastAsia"/>
+          <w:sz w:val="24"/>
+          <w:szCs w:val="24"/>
+        </w:rPr>
+        <w:t>的思想，增强了用户的自定义扩展性。</w:t>
       </w:r>
     </w:p>
     <w:p>
@@ -7530,6 +8399,7 @@
         </w:rPr>
         <w:t>、</w:t>
       </w:r>
+      <w:proofErr w:type="spellStart"/>
       <w:r>
         <w:rPr>
           <w:rFonts w:ascii="Times New Roman" w:hAnsi="Times New Roman" w:cs="Times New Roman" w:hint="eastAsia"/>
@@ -7538,6 +8408,7 @@
         </w:rPr>
         <w:t>gRpc</w:t>
       </w:r>
+      <w:proofErr w:type="spellEnd"/>
       <w:r>
         <w:rPr>
           <w:rFonts w:ascii="Times New Roman" w:hAnsi="Times New Roman" w:cs="Times New Roman" w:hint="eastAsia"/>
@@ -7666,6 +8537,7 @@
         </w:rPr>
         <w:t>对</w:t>
       </w:r>
+      <w:proofErr w:type="spellStart"/>
       <w:r>
         <w:rPr>
           <w:rFonts w:ascii="Times New Roman" w:hAnsi="Times New Roman" w:cs="Times New Roman" w:hint="eastAsia"/>
@@ -7674,6 +8546,7 @@
         </w:rPr>
         <w:t>Netty</w:t>
       </w:r>
+      <w:proofErr w:type="spellEnd"/>
       <w:r>
         <w:rPr>
           <w:rFonts w:ascii="Times New Roman" w:hAnsi="Times New Roman" w:cs="Times New Roman" w:hint="eastAsia"/>
@@ -7683,8 +8556,13 @@
         <w:t>进行调优，使性能达到最佳。</w:t>
       </w:r>
     </w:p>
-    <w:p/>
-    <w:p/>
+    <w:p>
+      <w:pPr>
+        <w:rPr>
+          <w:rFonts w:hint="eastAsia"/>
+        </w:rPr>
+      </w:pPr>
+    </w:p>
     <w:sectPr>
       <w:pgSz w:w="11906" w:h="16838"/>
       <w:pgMar w:top="1440" w:right="1800" w:bottom="1440" w:left="1800" w:header="851" w:footer="992" w:gutter="0"/>
@@ -7696,7 +8574,7 @@
 </file>
 
 <file path=word/numbering.xml><?xml version="1.0" encoding="utf-8"?>
-<w:numbering xmlns:wpc="http://schemas.microsoft.com/office/word/2010/wordprocessingCanvas" xmlns:cx="http://schemas.microsoft.com/office/drawing/2014/chartex" xmlns:cx1="http://schemas.microsoft.com/office/drawing/2015/9/8/chartex" xmlns:cx2="http://schemas.microsoft.com/office/drawing/2015/10/21/chartex" xmlns:cx3="http://schemas.microsoft.com/office/drawing/2016/5/9/chartex" xmlns:cx4="http://schemas.microsoft.com/office/drawing/2016/5/10/chartex" xmlns:cx5="http://schemas.microsoft.com/office/drawing/2016/5/11/chartex" xmlns:cx6="http://schemas.microsoft.com/office/drawing/2016/5/12/chartex" xmlns:cx7="http://schemas.microsoft.com/office/drawing/2016/5/13/chartex" xmlns:cx8="http://schemas.microsoft.com/office/drawing/2016/5/14/chartex" xmlns:mc="http://schemas.openxmlformats.org/markup-compatibility/2006" xmlns:aink="http://schemas.microsoft.com/office/drawing/2016/ink" xmlns:am3d="http://schemas.microsoft.com/office/drawing/2017/model3d" xmlns:o="urn:schemas-microsoft-com:office:office" xmlns:r="http://schemas.openxmlformats.org/officeDocument/2006/relationships" xmlns:m="http://schemas.openxmlformats.org/officeDocument/2006/math" xmlns:v="urn:schemas-microsoft-com:vml" xmlns:wp14="http://schemas.microsoft.com/office/word/2010/wordprocessingDrawing" xmlns:wp="http://schemas.openxmlformats.org/drawingml/2006/wordprocessingDrawing" xmlns:w10="urn:schemas-microsoft-com:office:word" xmlns:w="http://schemas.openxmlformats.org/wordprocessingml/2006/main" xmlns:w14="http://schemas.microsoft.com/office/word/2010/wordml" xmlns:w15="http://schemas.microsoft.com/office/word/2012/wordml" xmlns:w16cex="http://schemas.microsoft.com/office/word/2018/wordml/cex" xmlns:w16cid="http://schemas.microsoft.com/office/word/2016/wordml/cid" xmlns:w16="http://schemas.microsoft.com/office/word/2018/wordml" xmlns:w16sdtdh="http://schemas.microsoft.com/office/word/2020/wordml/sdtdatahash" xmlns:w16se="http://schemas.microsoft.com/office/word/2015/wordml/symex" xmlns:wpg="http://schemas.microsoft.com/office/word/2010/wordprocessingGroup" xmlns:wpi="http://schemas.microsoft.com/office/word/2010/wordprocessingInk" xmlns:wne="http://schemas.microsoft.com/office/word/2006/wordml" xmlns:wps="http://schemas.microsoft.com/office/word/2010/wordprocessingShape" mc:Ignorable="w14 w15 w16se w16cid w16 w16cex w16sdtdh wp14">
+<w:numbering xmlns:wpc="http://schemas.microsoft.com/office/word/2010/wordprocessingCanvas" xmlns:cx="http://schemas.microsoft.com/office/drawing/2014/chartex" xmlns:cx1="http://schemas.microsoft.com/office/drawing/2015/9/8/chartex" xmlns:cx2="http://schemas.microsoft.com/office/drawing/2015/10/21/chartex" xmlns:cx3="http://schemas.microsoft.com/office/drawing/2016/5/9/chartex" xmlns:cx4="http://schemas.microsoft.com/office/drawing/2016/5/10/chartex" xmlns:cx5="http://schemas.microsoft.com/office/drawing/2016/5/11/chartex" xmlns:cx6="http://schemas.microsoft.com/office/drawing/2016/5/12/chartex" xmlns:cx7="http://schemas.microsoft.com/office/drawing/2016/5/13/chartex" xmlns:cx8="http://schemas.microsoft.com/office/drawing/2016/5/14/chartex" xmlns:mc="http://schemas.openxmlformats.org/markup-compatibility/2006" xmlns:aink="http://schemas.microsoft.com/office/drawing/2016/ink" xmlns:am3d="http://schemas.microsoft.com/office/drawing/2017/model3d" xmlns:o="urn:schemas-microsoft-com:office:office" xmlns:oel="http://schemas.microsoft.com/office/2019/extlst" xmlns:r="http://schemas.openxmlformats.org/officeDocument/2006/relationships" xmlns:m="http://schemas.openxmlformats.org/officeDocument/2006/math" xmlns:v="urn:schemas-microsoft-com:vml" xmlns:wp14="http://schemas.microsoft.com/office/word/2010/wordprocessingDrawing" xmlns:wp="http://schemas.openxmlformats.org/drawingml/2006/wordprocessingDrawing" xmlns:w10="urn:schemas-microsoft-com:office:word" xmlns:w="http://schemas.openxmlformats.org/wordprocessingml/2006/main" xmlns:w14="http://schemas.microsoft.com/office/word/2010/wordml" xmlns:w15="http://schemas.microsoft.com/office/word/2012/wordml" xmlns:w16cex="http://schemas.microsoft.com/office/word/2018/wordml/cex" xmlns:w16cid="http://schemas.microsoft.com/office/word/2016/wordml/cid" xmlns:w16="http://schemas.microsoft.com/office/word/2018/wordml" xmlns:w16sdtdh="http://schemas.microsoft.com/office/word/2020/wordml/sdtdatahash" xmlns:w16se="http://schemas.microsoft.com/office/word/2015/wordml/symex" xmlns:wpg="http://schemas.microsoft.com/office/word/2010/wordprocessingGroup" xmlns:wpi="http://schemas.microsoft.com/office/word/2010/wordprocessingInk" xmlns:wne="http://schemas.microsoft.com/office/word/2006/wordml" xmlns:wps="http://schemas.microsoft.com/office/word/2010/wordprocessingShape" mc:Ignorable="w14 w15 w16se w16cid w16 w16cex w16sdtdh wp14">
   <w:abstractNum w:abstractNumId="0" w15:restartNumberingAfterBreak="0">
     <w:nsid w:val="09554323"/>
     <w:multiLevelType w:val="hybridMultilevel"/>
@@ -7811,6 +8689,111 @@
     </w:lvl>
   </w:abstractNum>
   <w:abstractNum w:abstractNumId="1" w15:restartNumberingAfterBreak="0">
+    <w:nsid w:val="19033700"/>
+    <w:multiLevelType w:val="multilevel"/>
+    <w:tmpl w:val="5DF61862"/>
+    <w:lvl w:ilvl="0">
+      <w:start w:val="1"/>
+      <w:numFmt w:val="decimal"/>
+      <w:lvlText w:val="%1."/>
+      <w:lvlJc w:val="left"/>
+      <w:pPr>
+        <w:tabs>
+          <w:tab w:val="num" w:pos="720"/>
+        </w:tabs>
+        <w:ind w:left="720" w:hanging="360"/>
+      </w:pPr>
+    </w:lvl>
+    <w:lvl w:ilvl="1" w:tentative="1">
+      <w:numFmt w:val="decimal"/>
+      <w:lvlText w:val="%2."/>
+      <w:lvlJc w:val="left"/>
+      <w:pPr>
+        <w:tabs>
+          <w:tab w:val="num" w:pos="1440"/>
+        </w:tabs>
+        <w:ind w:left="1440" w:hanging="360"/>
+      </w:pPr>
+    </w:lvl>
+    <w:lvl w:ilvl="2" w:tentative="1">
+      <w:numFmt w:val="decimal"/>
+      <w:lvlText w:val="%3."/>
+      <w:lvlJc w:val="left"/>
+      <w:pPr>
+        <w:tabs>
+          <w:tab w:val="num" w:pos="2160"/>
+        </w:tabs>
+        <w:ind w:left="2160" w:hanging="360"/>
+      </w:pPr>
+    </w:lvl>
+    <w:lvl w:ilvl="3" w:tentative="1">
+      <w:numFmt w:val="decimal"/>
+      <w:lvlText w:val="%4."/>
+      <w:lvlJc w:val="left"/>
+      <w:pPr>
+        <w:tabs>
+          <w:tab w:val="num" w:pos="2880"/>
+        </w:tabs>
+        <w:ind w:left="2880" w:hanging="360"/>
+      </w:pPr>
+    </w:lvl>
+    <w:lvl w:ilvl="4" w:tentative="1">
+      <w:numFmt w:val="decimal"/>
+      <w:lvlText w:val="%5."/>
+      <w:lvlJc w:val="left"/>
+      <w:pPr>
+        <w:tabs>
+          <w:tab w:val="num" w:pos="3600"/>
+        </w:tabs>
+        <w:ind w:left="3600" w:hanging="360"/>
+      </w:pPr>
+    </w:lvl>
+    <w:lvl w:ilvl="5" w:tentative="1">
+      <w:numFmt w:val="decimal"/>
+      <w:lvlText w:val="%6."/>
+      <w:lvlJc w:val="left"/>
+      <w:pPr>
+        <w:tabs>
+          <w:tab w:val="num" w:pos="4320"/>
+        </w:tabs>
+        <w:ind w:left="4320" w:hanging="360"/>
+      </w:pPr>
+    </w:lvl>
+    <w:lvl w:ilvl="6" w:tentative="1">
+      <w:numFmt w:val="decimal"/>
+      <w:lvlText w:val="%7."/>
+      <w:lvlJc w:val="left"/>
+      <w:pPr>
+        <w:tabs>
+          <w:tab w:val="num" w:pos="5040"/>
+        </w:tabs>
+        <w:ind w:left="5040" w:hanging="360"/>
+      </w:pPr>
+    </w:lvl>
+    <w:lvl w:ilvl="7" w:tentative="1">
+      <w:numFmt w:val="decimal"/>
+      <w:lvlText w:val="%8."/>
+      <w:lvlJc w:val="left"/>
+      <w:pPr>
+        <w:tabs>
+          <w:tab w:val="num" w:pos="5760"/>
+        </w:tabs>
+        <w:ind w:left="5760" w:hanging="360"/>
+      </w:pPr>
+    </w:lvl>
+    <w:lvl w:ilvl="8" w:tentative="1">
+      <w:numFmt w:val="decimal"/>
+      <w:lvlText w:val="%9."/>
+      <w:lvlJc w:val="left"/>
+      <w:pPr>
+        <w:tabs>
+          <w:tab w:val="num" w:pos="6480"/>
+        </w:tabs>
+        <w:ind w:left="6480" w:hanging="360"/>
+      </w:pPr>
+    </w:lvl>
+  </w:abstractNum>
+  <w:abstractNum w:abstractNumId="2" w15:restartNumberingAfterBreak="0">
     <w:nsid w:val="2A610CB8"/>
     <w:multiLevelType w:val="hybridMultilevel"/>
     <w:tmpl w:val="B6461B46"/>
@@ -7922,7 +8905,7 @@
       </w:rPr>
     </w:lvl>
   </w:abstractNum>
-  <w:abstractNum w:abstractNumId="2" w15:restartNumberingAfterBreak="0">
+  <w:abstractNum w:abstractNumId="3" w15:restartNumberingAfterBreak="0">
     <w:nsid w:val="49B01816"/>
     <w:multiLevelType w:val="hybridMultilevel"/>
     <w:tmpl w:val="53486826"/>
@@ -8035,7 +9018,7 @@
       </w:rPr>
     </w:lvl>
   </w:abstractNum>
-  <w:abstractNum w:abstractNumId="3" w15:restartNumberingAfterBreak="0">
+  <w:abstractNum w:abstractNumId="4" w15:restartNumberingAfterBreak="0">
     <w:nsid w:val="5B1B5BD5"/>
     <w:multiLevelType w:val="hybridMultilevel"/>
     <w:tmpl w:val="CDC814DA"/>
@@ -8121,7 +9104,7 @@
       </w:pPr>
     </w:lvl>
   </w:abstractNum>
-  <w:abstractNum w:abstractNumId="4" w15:restartNumberingAfterBreak="0">
+  <w:abstractNum w:abstractNumId="5" w15:restartNumberingAfterBreak="0">
     <w:nsid w:val="6DC57446"/>
     <w:multiLevelType w:val="hybridMultilevel"/>
     <w:tmpl w:val="E3CA395E"/>
@@ -8210,7 +9193,7 @@
       </w:pPr>
     </w:lvl>
   </w:abstractNum>
-  <w:abstractNum w:abstractNumId="5" w15:restartNumberingAfterBreak="0">
+  <w:abstractNum w:abstractNumId="6" w15:restartNumberingAfterBreak="0">
     <w:nsid w:val="7ED9307E"/>
     <w:multiLevelType w:val="hybridMultilevel"/>
     <w:tmpl w:val="60AE92A4"/>
@@ -8324,22 +9307,25 @@
     </w:lvl>
   </w:abstractNum>
   <w:num w:numId="1" w16cid:durableId="1460145891">
-    <w:abstractNumId w:val="4"/>
+    <w:abstractNumId w:val="5"/>
   </w:num>
   <w:num w:numId="2" w16cid:durableId="1000809554">
     <w:abstractNumId w:val="0"/>
   </w:num>
   <w:num w:numId="3" w16cid:durableId="1865442530">
-    <w:abstractNumId w:val="5"/>
+    <w:abstractNumId w:val="6"/>
   </w:num>
   <w:num w:numId="4" w16cid:durableId="149951514">
-    <w:abstractNumId w:val="1"/>
+    <w:abstractNumId w:val="2"/>
   </w:num>
   <w:num w:numId="5" w16cid:durableId="533465056">
+    <w:abstractNumId w:val="4"/>
+  </w:num>
+  <w:num w:numId="6" w16cid:durableId="1696152094">
     <w:abstractNumId w:val="3"/>
   </w:num>
-  <w:num w:numId="6" w16cid:durableId="1696152094">
-    <w:abstractNumId w:val="2"/>
+  <w:num w:numId="7" w16cid:durableId="1055273654">
+    <w:abstractNumId w:val="1"/>
   </w:num>
 </w:numbering>
 </file>
@@ -9080,6 +10066,35 @@
     <w:basedOn w:val="a0"/>
     <w:rsid w:val="009E71AB"/>
   </w:style>
+  <w:style w:type="paragraph" w:styleId="a7">
+    <w:name w:val="Normal (Web)"/>
+    <w:basedOn w:val="a"/>
+    <w:uiPriority w:val="99"/>
+    <w:semiHidden/>
+    <w:unhideWhenUsed/>
+    <w:rsid w:val="00514473"/>
+    <w:pPr>
+      <w:widowControl/>
+      <w:spacing w:before="100" w:beforeAutospacing="1" w:after="100" w:afterAutospacing="1"/>
+      <w:jc w:val="left"/>
+    </w:pPr>
+    <w:rPr>
+      <w:rFonts w:ascii="宋体" w:eastAsia="宋体" w:hAnsi="宋体" w:cs="宋体"/>
+      <w:kern w:val="0"/>
+      <w:sz w:val="24"/>
+      <w:szCs w:val="24"/>
+    </w:rPr>
+  </w:style>
+  <w:style w:type="character" w:customStyle="1" w:styleId="md-line">
+    <w:name w:val="md-line"/>
+    <w:basedOn w:val="a0"/>
+    <w:rsid w:val="00514473"/>
+  </w:style>
+  <w:style w:type="character" w:customStyle="1" w:styleId="md-expand">
+    <w:name w:val="md-expand"/>
+    <w:basedOn w:val="a0"/>
+    <w:rsid w:val="00514473"/>
+  </w:style>
 </w:styles>
 </file>
 

</xml_diff>